<commit_message>
Updated SSE values on part 1
</commit_message>
<xml_diff>
--- a/HW3_Rossi.docx
+++ b/HW3_Rossi.docx
@@ -124,7 +124,7 @@
         <w:ind w:left="1440"/>
       </w:pPr>
       <w:r>
-        <w:t>SSE = 37578876.81</w:t>
+        <w:t>SSE = 35247.21</w:t>
       </w:r>
     </w:p>
     <w:p>
@@ -144,7 +144,7 @@
         <w:ind w:left="1440"/>
       </w:pPr>
       <w:r>
-        <w:t>SSE = 24765224.72</w:t>
+        <w:t>SSE = 25360.99</w:t>
       </w:r>
     </w:p>
     <w:p>
@@ -164,7 +164,7 @@
         <w:ind w:left="1440"/>
       </w:pPr>
       <w:r>
-        <w:t>SSE = 19659588.05</w:t>
+        <w:t>SSE = 20927.03</w:t>
       </w:r>
     </w:p>
     <w:p>
@@ -184,7 +184,7 @@
         <w:ind w:left="1440"/>
       </w:pPr>
       <w:r>
-        <w:t>SSE = 13430824.57</w:t>
+        <w:t>SSE = 16887.00</w:t>
       </w:r>
     </w:p>
     <w:p>
@@ -204,7 +204,7 @@
         <w:ind w:left="1440"/>
       </w:pPr>
       <w:r>
-        <w:t>SSE = 8270386.14</w:t>
+        <w:t>SSE = 13762.85</w:t>
       </w:r>
     </w:p>
     <w:p>
@@ -221,10 +221,13 @@
       <w:pPr>
         <w:pStyle w:val="ListParagraph"/>
         <w:spacing w:after="0" w:line="240" w:lineRule="auto"/>
-        <w:ind w:left="1440"/>
-      </w:pPr>
-      <w:r>
-        <w:t>SSE = 7967075.68</w:t>
+        <w:ind w:firstLine="720"/>
+        <w:rPr>
+          <w:noProof/>
+        </w:rPr>
+      </w:pPr>
+      <w:r>
+        <w:t>SSE = 11287.77</w:t>
       </w:r>
     </w:p>
     <w:p>
@@ -241,7 +244,7 @@
           <wp:inline distT="0" distB="0" distL="0" distR="0">
             <wp:extent cx="5334000" cy="4000500"/>
             <wp:effectExtent l="0" t="0" r="0" b="0"/>
-            <wp:docPr id="1" name="Picture 1"/>
+            <wp:docPr id="2" name="Picture 2"/>
             <wp:cNvGraphicFramePr>
               <a:graphicFrameLocks xmlns:a="http://schemas.openxmlformats.org/drawingml/2006/main" noChangeAspect="1"/>
             </wp:cNvGraphicFramePr>
@@ -305,7 +308,6 @@
       <w:pPr>
         <w:pStyle w:val="ListParagraph"/>
         <w:spacing w:after="0" w:line="240" w:lineRule="auto"/>
-        <w:ind w:left="0"/>
       </w:pPr>
       <w:r>
         <w:rPr>
@@ -313,9 +315,9 @@
         </w:rPr>
         <w:drawing>
           <wp:inline distT="0" distB="0" distL="0" distR="0">
-            <wp:extent cx="5334000" cy="4000500"/>
+            <wp:extent cx="5334000" cy="4467225"/>
             <wp:effectExtent l="0" t="0" r="0" b="0"/>
-            <wp:docPr id="3" name="Picture 3"/>
+            <wp:docPr id="8" name="Picture 8"/>
             <wp:cNvGraphicFramePr>
               <a:graphicFrameLocks xmlns:a="http://schemas.openxmlformats.org/drawingml/2006/main" noChangeAspect="1"/>
             </wp:cNvGraphicFramePr>
@@ -344,7 +346,7 @@
                   <pic:spPr bwMode="auto">
                     <a:xfrm>
                       <a:off x="0" y="0"/>
-                      <a:ext cx="5334000" cy="4000500"/>
+                      <a:ext cx="5334000" cy="4467225"/>
                     </a:xfrm>
                     <a:prstGeom prst="rect">
                       <a:avLst/>
@@ -394,7 +396,19 @@
         <w:ind w:left="1440"/>
       </w:pPr>
       <w:r>
-        <w:t>I selected 4 as the best number of clusters. Looking at the plot of the SSE values, you can see that there is a knee at k = 4. This indicates the there was a large advantage from k = 3 to k = 4 and of an advantage when moving from k = 4 to k = 3. Also, the silhouette values for k = 4 only has two nodes that are negative, but are fairly small. Silhouette values for k = 6 are also very good, but there’s no knee in the SSE values, which makes k = 4 the best choice.</w:t>
+        <w:t xml:space="preserve">I selected 4 as the best number of clusters. Looking at the plot of the SSE values, you can see that there is a knee at k = 4. This indicates the there was a large advantage from k = 3 to k = 4 and of an advantage when moving from k = 4 to k = 3. Also, the silhouette values for k = 4 only </w:t>
+      </w:r>
+      <w:r>
+        <w:t>has one node that is</w:t>
+      </w:r>
+      <w:r>
+        <w:t xml:space="preserve"> negative, but are fairly small. Silhouette values for k = </w:t>
+      </w:r>
+      <w:r>
+        <w:t>5, 6 are also pretty</w:t>
+      </w:r>
+      <w:r>
+        <w:t xml:space="preserve"> good, but there’s no knee in the SSE values, which makes k = 4 the best choice.</w:t>
       </w:r>
     </w:p>
     <w:p>
@@ -446,7 +460,10 @@
         <w:ind w:left="1440"/>
       </w:pPr>
       <w:r>
-        <w:t>Centroid 1   56.1250   90.5000   56.2500   80.8750</w:t>
+        <w:t>Centroid 1   64.461</w:t>
+      </w:r>
+      <w:r>
+        <w:t>5   54.7692   82.4615   70.9231</w:t>
       </w:r>
     </w:p>
     <w:p>
@@ -455,6 +472,12 @@
         <w:spacing w:after="0" w:line="240" w:lineRule="auto"/>
         <w:ind w:left="1440"/>
       </w:pPr>
+      <w:r>
+        <w:t>Centroid 2   92.250</w:t>
+      </w:r>
+      <w:r>
+        <w:t>0   91.8000   70.1500   70.1500</w:t>
+      </w:r>
     </w:p>
     <w:p>
       <w:pPr>
@@ -463,7 +486,10 @@
         <w:ind w:left="1440"/>
       </w:pPr>
       <w:r>
-        <w:t>Centroid 2   49.8889   37.2222   44.7778   64.3333</w:t>
+        <w:t>Centroid 3   49.888</w:t>
+      </w:r>
+      <w:r>
+        <w:t>9   37.2222   44.7778   64.3333</w:t>
       </w:r>
     </w:p>
     <w:p>
@@ -472,32 +498,8 @@
         <w:spacing w:after="0" w:line="240" w:lineRule="auto"/>
         <w:ind w:left="1440"/>
       </w:pPr>
-    </w:p>
-    <w:p>
-      <w:pPr>
-        <w:pStyle w:val="ListParagraph"/>
-        <w:spacing w:after="0" w:line="240" w:lineRule="auto"/>
-        <w:ind w:left="1440"/>
-      </w:pPr>
-      <w:r>
-        <w:t>Centroid 3   64.4615   54.7692   82.4615   70.9231</w:t>
-      </w:r>
-    </w:p>
-    <w:p>
-      <w:pPr>
-        <w:pStyle w:val="ListParagraph"/>
-        <w:spacing w:after="0" w:line="240" w:lineRule="auto"/>
-        <w:ind w:left="1440"/>
-      </w:pPr>
-    </w:p>
-    <w:p>
-      <w:pPr>
-        <w:pStyle w:val="ListParagraph"/>
-        <w:spacing w:after="0" w:line="240" w:lineRule="auto"/>
-        <w:ind w:left="1440"/>
-      </w:pPr>
-      <w:r>
-        <w:t>Centroid 4   92.2500   91.8000   70.1500   70.1500</w:t>
+      <w:r>
+        <w:t>Centroid 4   56.1250   90.5000   56.2500   80.8750</w:t>
       </w:r>
     </w:p>
     <w:p>
@@ -547,7 +549,7 @@
         <w:ind w:left="1440"/>
       </w:pPr>
       <w:r>
-        <w:t>SSE value for random data: 174736933.90</w:t>
+        <w:t>SSE value for random data: 90294.22</w:t>
       </w:r>
     </w:p>
     <w:p>
@@ -565,7 +567,10 @@
         <w:ind w:left="1440"/>
       </w:pPr>
       <w:r>
-        <w:t>Centroid 1   21.2500   46.8750   48.6250   78.3750</w:t>
+        <w:t>Centroid 1   30.421</w:t>
+      </w:r>
+      <w:r>
+        <w:t>1   28.3684   38.4211   52.6842</w:t>
       </w:r>
     </w:p>
     <w:p>
@@ -573,6 +578,12 @@
         <w:spacing w:after="0" w:line="240" w:lineRule="auto"/>
         <w:ind w:left="1440"/>
       </w:pPr>
+      <w:r>
+        <w:t>Centroid 2   84.100</w:t>
+      </w:r>
+      <w:r>
+        <w:t>0   71.1000   35.8000   38.7000</w:t>
+      </w:r>
     </w:p>
     <w:p>
       <w:pPr>
@@ -580,7 +591,10 @@
         <w:ind w:left="1440"/>
       </w:pPr>
       <w:r>
-        <w:t>Centroid 2   44.4667   55.2667   87.4667   36.0000</w:t>
+        <w:t>Centroid 3   24.181</w:t>
+      </w:r>
+      <w:r>
+        <w:t>8   85.1818   62.3636   47.9091</w:t>
       </w:r>
     </w:p>
     <w:p>
@@ -588,21 +602,24 @@
         <w:spacing w:after="0" w:line="240" w:lineRule="auto"/>
         <w:ind w:left="1440"/>
       </w:pPr>
+      <w:r>
+        <w:t>Centroid 4   60.0000   49.8000   77.3000   82.5000</w:t>
+      </w:r>
     </w:p>
     <w:p>
       <w:pPr>
         <w:spacing w:after="0" w:line="240" w:lineRule="auto"/>
         <w:ind w:left="1440"/>
       </w:pPr>
-      <w:r>
-        <w:t>Centroid 3   74.0000   19.4000   40.9000   70.8000</w:t>
-      </w:r>
     </w:p>
     <w:p>
       <w:pPr>
         <w:spacing w:after="0" w:line="240" w:lineRule="auto"/>
         <w:ind w:left="1440"/>
       </w:pPr>
+      <w:r>
+        <w:t>Populations for clusters:</w:t>
+      </w:r>
     </w:p>
     <w:p>
       <w:pPr>
@@ -610,7 +627,7 @@
         <w:ind w:left="1440"/>
       </w:pPr>
       <w:r>
-        <w:t>Centroid 4   66.3529   64.0588   21.6471   39.0588</w:t>
+        <w:t>Cluster 1: 19</w:t>
       </w:r>
     </w:p>
     <w:p>
@@ -618,6 +635,9 @@
         <w:spacing w:after="0" w:line="240" w:lineRule="auto"/>
         <w:ind w:left="1440"/>
       </w:pPr>
+      <w:r>
+        <w:t>Cluster 2: 10</w:t>
+      </w:r>
     </w:p>
     <w:p>
       <w:pPr>
@@ -625,7 +645,7 @@
         <w:ind w:left="1440"/>
       </w:pPr>
       <w:r>
-        <w:t>Populations for clusters:</w:t>
+        <w:t>Cluster 3: 11</w:t>
       </w:r>
     </w:p>
     <w:p>
@@ -634,41 +654,8 @@
         <w:ind w:left="1440"/>
       </w:pPr>
       <w:r>
-        <w:t>Cluster 1: 8</w:t>
-      </w:r>
-    </w:p>
-    <w:p>
-      <w:pPr>
-        <w:spacing w:after="0" w:line="240" w:lineRule="auto"/>
-        <w:ind w:left="1440"/>
-      </w:pPr>
-      <w:r>
-        <w:t>Cluster 2: 15</w:t>
-      </w:r>
-    </w:p>
-    <w:p>
-      <w:pPr>
-        <w:spacing w:after="0" w:line="240" w:lineRule="auto"/>
-        <w:ind w:left="1440"/>
-      </w:pPr>
-      <w:r>
-        <w:t>Cluster 3: 10</w:t>
-      </w:r>
-    </w:p>
-    <w:p>
-      <w:pPr>
-        <w:spacing w:after="0" w:line="240" w:lineRule="auto"/>
-        <w:ind w:left="1440"/>
-      </w:pPr>
-      <w:r>
-        <w:t>Cluster 4: 17</w:t>
-      </w:r>
-    </w:p>
-    <w:p>
-      <w:pPr>
-        <w:spacing w:after="0" w:line="240" w:lineRule="auto"/>
-        <w:ind w:left="1440"/>
-      </w:pPr>
+        <w:t>Cluster 4: 10</w:t>
+      </w:r>
     </w:p>
     <w:p>
       <w:pPr>
@@ -682,7 +669,7 @@
           <wp:inline distT="0" distB="0" distL="0" distR="0">
             <wp:extent cx="5334000" cy="4000500"/>
             <wp:effectExtent l="0" t="0" r="0" b="0"/>
-            <wp:docPr id="4" name="Picture 4"/>
+            <wp:docPr id="9" name="Picture 9"/>
             <wp:cNvGraphicFramePr>
               <a:graphicFrameLocks xmlns:a="http://schemas.openxmlformats.org/drawingml/2006/main" noChangeAspect="1"/>
             </wp:cNvGraphicFramePr>
@@ -732,27 +719,47 @@
       <w:pPr>
         <w:spacing w:after="0" w:line="240" w:lineRule="auto"/>
       </w:pPr>
-      <w:r>
-        <w:lastRenderedPageBreak/>
+    </w:p>
+    <w:p>
+      <w:pPr>
+        <w:spacing w:after="0" w:line="240" w:lineRule="auto"/>
+      </w:pPr>
+      <w:r>
         <w:t xml:space="preserve">Looking at the SSE values, the random data has a value of </w:t>
       </w:r>
       <w:r>
         <w:rPr>
           <w:b/>
         </w:rPr>
-        <w:t>174x10^6,</w:t>
-      </w:r>
-      <w:r>
-        <w:t xml:space="preserve"> the student data has a value of </w:t>
+        <w:t>90,294</w:t>
       </w:r>
       <w:r>
         <w:rPr>
           <w:b/>
         </w:rPr>
-        <w:t>24x10^6</w:t>
-      </w:r>
-      <w:r>
-        <w:t xml:space="preserve">. The random data is well above the SSE value for the student data. It is more than 7 times higher. This indicates that the clustering on the student data is better than clustering on random data, indicating there is a pattern and the </w:t>
+        <w:t>,</w:t>
+      </w:r>
+      <w:r>
+        <w:t xml:space="preserve"> the student data has a value of </w:t>
+      </w:r>
+      <w:r>
+        <w:rPr>
+          <w:b/>
+        </w:rPr>
+        <w:t>25,360</w:t>
+      </w:r>
+      <w:r>
+        <w:t>. The random data is well above the SSE value for the</w:t>
+      </w:r>
+      <w:r>
+        <w:t xml:space="preserve"> student data. It is more than 3</w:t>
+      </w:r>
+      <w:r>
+        <w:t xml:space="preserve"> times higher. </w:t>
+      </w:r>
+      <w:r>
+        <w:lastRenderedPageBreak/>
+        <w:t xml:space="preserve">This indicates that the clustering on the student data is better than clustering on random data, indicating there is a pattern and the </w:t>
       </w:r>
       <w:r>
         <w:rPr>
@@ -1008,6 +1015,7 @@
         <w:spacing w:after="0" w:line="240" w:lineRule="auto"/>
       </w:pPr>
       <w:r>
+        <w:lastRenderedPageBreak/>
         <w:t>Cluster compositions for each case when we need only four clusters. Write the data points included in each cluster and compute their centroids.</w:t>
       </w:r>
     </w:p>
@@ -1939,8 +1947,282 @@
         <w:spacing w:after="0" w:line="240" w:lineRule="auto"/>
       </w:pPr>
       <w:r>
+        <w:t>Point 29:</w:t>
+      </w:r>
+      <w:r>
+        <w:tab/>
+        <w:t>97</w:t>
+      </w:r>
+      <w:r>
+        <w:tab/>
+        <w:t>98</w:t>
+      </w:r>
+      <w:r>
+        <w:tab/>
+        <w:t>92</w:t>
+      </w:r>
+      <w:r>
+        <w:tab/>
+        <w:t>85</w:t>
+      </w:r>
+      <w:r>
+        <w:tab/>
+      </w:r>
+    </w:p>
+    <w:p>
+      <w:pPr>
+        <w:spacing w:after="0" w:line="240" w:lineRule="auto"/>
+      </w:pPr>
+      <w:r>
         <w:lastRenderedPageBreak/>
-        <w:t>Point 29:</w:t>
+        <w:t>Point 30:</w:t>
+      </w:r>
+      <w:r>
+        <w:tab/>
+        <w:t>43</w:t>
+      </w:r>
+      <w:r>
+        <w:tab/>
+        <w:t>37</w:t>
+      </w:r>
+      <w:r>
+        <w:tab/>
+        <w:t>39</w:t>
+      </w:r>
+      <w:r>
+        <w:tab/>
+        <w:t>64</w:t>
+      </w:r>
+      <w:r>
+        <w:tab/>
+      </w:r>
+    </w:p>
+    <w:p>
+      <w:pPr>
+        <w:spacing w:after="0" w:line="240" w:lineRule="auto"/>
+      </w:pPr>
+      <w:r>
+        <w:t>Point 31:</w:t>
+      </w:r>
+      <w:r>
+        <w:tab/>
+        <w:t>98</w:t>
+      </w:r>
+      <w:r>
+        <w:tab/>
+        <w:t>98</w:t>
+      </w:r>
+      <w:r>
+        <w:tab/>
+        <w:t>92</w:t>
+      </w:r>
+      <w:r>
+        <w:tab/>
+        <w:t>88</w:t>
+      </w:r>
+      <w:r>
+        <w:tab/>
+      </w:r>
+    </w:p>
+    <w:p>
+      <w:pPr>
+        <w:spacing w:after="0" w:line="240" w:lineRule="auto"/>
+      </w:pPr>
+      <w:r>
+        <w:t>Point 32:</w:t>
+      </w:r>
+      <w:r>
+        <w:tab/>
+        <w:t>89</w:t>
+      </w:r>
+      <w:r>
+        <w:tab/>
+        <w:t>88</w:t>
+      </w:r>
+      <w:r>
+        <w:tab/>
+        <w:t>78</w:t>
+      </w:r>
+      <w:r>
+        <w:tab/>
+        <w:t>82</w:t>
+      </w:r>
+      <w:r>
+        <w:tab/>
+      </w:r>
+    </w:p>
+    <w:p>
+      <w:pPr>
+        <w:spacing w:after="0" w:line="240" w:lineRule="auto"/>
+      </w:pPr>
+      <w:r>
+        <w:t>Point 33:</w:t>
+      </w:r>
+      <w:r>
+        <w:tab/>
+        <w:t>44</w:t>
+      </w:r>
+      <w:r>
+        <w:tab/>
+        <w:t>39</w:t>
+      </w:r>
+      <w:r>
+        <w:tab/>
+        <w:t>42</w:t>
+      </w:r>
+      <w:r>
+        <w:tab/>
+        <w:t>49</w:t>
+      </w:r>
+      <w:r>
+        <w:tab/>
+      </w:r>
+    </w:p>
+    <w:p>
+      <w:pPr>
+        <w:spacing w:after="0" w:line="240" w:lineRule="auto"/>
+      </w:pPr>
+      <w:r>
+        <w:t>Point 34:</w:t>
+      </w:r>
+      <w:r>
+        <w:tab/>
+        <w:t>51</w:t>
+      </w:r>
+      <w:r>
+        <w:tab/>
+        <w:t>38</w:t>
+      </w:r>
+      <w:r>
+        <w:tab/>
+        <w:t>54</w:t>
+      </w:r>
+      <w:r>
+        <w:tab/>
+        <w:t>49</w:t>
+      </w:r>
+      <w:r>
+        <w:tab/>
+      </w:r>
+    </w:p>
+    <w:p>
+      <w:pPr>
+        <w:spacing w:after="0" w:line="240" w:lineRule="auto"/>
+      </w:pPr>
+      <w:r>
+        <w:t>Point 35:</w:t>
+      </w:r>
+      <w:r>
+        <w:tab/>
+        <w:t>68</w:t>
+      </w:r>
+      <w:r>
+        <w:tab/>
+        <w:t>93</w:t>
+      </w:r>
+      <w:r>
+        <w:tab/>
+        <w:t>69</w:t>
+      </w:r>
+      <w:r>
+        <w:tab/>
+        <w:t>84</w:t>
+      </w:r>
+      <w:r>
+        <w:tab/>
+      </w:r>
+    </w:p>
+    <w:p>
+      <w:pPr>
+        <w:spacing w:after="0" w:line="240" w:lineRule="auto"/>
+      </w:pPr>
+      <w:r>
+        <w:t>Point 36:</w:t>
+      </w:r>
+      <w:r>
+        <w:tab/>
+        <w:t>47</w:t>
+      </w:r>
+      <w:r>
+        <w:tab/>
+        <w:t>32</w:t>
+      </w:r>
+      <w:r>
+        <w:tab/>
+        <w:t>36</w:t>
+      </w:r>
+      <w:r>
+        <w:tab/>
+        <w:t>69</w:t>
+      </w:r>
+      <w:r>
+        <w:tab/>
+      </w:r>
+    </w:p>
+    <w:p>
+      <w:pPr>
+        <w:spacing w:after="0" w:line="240" w:lineRule="auto"/>
+      </w:pPr>
+      <w:r>
+        <w:t>Point 37:</w:t>
+      </w:r>
+      <w:r>
+        <w:tab/>
+        <w:t>89</w:t>
+      </w:r>
+      <w:r>
+        <w:tab/>
+        <w:t>92</w:t>
+      </w:r>
+      <w:r>
+        <w:tab/>
+        <w:t>52</w:t>
+      </w:r>
+      <w:r>
+        <w:tab/>
+        <w:t>59</w:t>
+      </w:r>
+      <w:r>
+        <w:tab/>
+      </w:r>
+    </w:p>
+    <w:p>
+      <w:pPr>
+        <w:spacing w:after="0" w:line="240" w:lineRule="auto"/>
+      </w:pPr>
+      <w:r>
+        <w:t>Point 38:</w:t>
+      </w:r>
+      <w:r>
+        <w:tab/>
+        <w:t>93</w:t>
+      </w:r>
+      <w:r>
+        <w:tab/>
+        <w:t>94</w:t>
+      </w:r>
+      <w:r>
+        <w:tab/>
+        <w:t>55</w:t>
+      </w:r>
+      <w:r>
+        <w:tab/>
+        <w:t>66</w:t>
+      </w:r>
+      <w:r>
+        <w:tab/>
+      </w:r>
+    </w:p>
+    <w:p>
+      <w:pPr>
+        <w:spacing w:after="0" w:line="240" w:lineRule="auto"/>
+      </w:pPr>
+      <w:r>
+        <w:t>Point 39:</w:t>
+      </w:r>
+      <w:r>
+        <w:tab/>
+        <w:t>98</w:t>
       </w:r>
       <w:r>
         <w:tab/>
@@ -1948,10 +2230,673 @@
       </w:r>
       <w:r>
         <w:tab/>
+        <w:t>62</w:t>
+      </w:r>
+      <w:r>
+        <w:tab/>
+        <w:t>66</w:t>
+      </w:r>
+      <w:r>
+        <w:tab/>
+      </w:r>
+    </w:p>
+    <w:p>
+      <w:pPr>
+        <w:spacing w:after="0" w:line="240" w:lineRule="auto"/>
+      </w:pPr>
+      <w:r>
+        <w:t>Point 40:</w:t>
+      </w:r>
+      <w:r>
+        <w:tab/>
+        <w:t>77</w:t>
+      </w:r>
+      <w:r>
+        <w:tab/>
+        <w:t>78</w:t>
+      </w:r>
+      <w:r>
+        <w:tab/>
+        <w:t>80</w:t>
+      </w:r>
+      <w:r>
+        <w:tab/>
+        <w:t>62</w:t>
+      </w:r>
+      <w:r>
+        <w:tab/>
+      </w:r>
+    </w:p>
+    <w:p>
+      <w:pPr>
+        <w:spacing w:after="0" w:line="240" w:lineRule="auto"/>
+      </w:pPr>
+      <w:r>
+        <w:t>Point 41:</w:t>
+      </w:r>
+      <w:r>
+        <w:tab/>
+        <w:t>37</w:t>
+      </w:r>
+      <w:r>
+        <w:tab/>
+        <w:t>33</w:t>
+      </w:r>
+      <w:r>
+        <w:tab/>
+        <w:t>27</w:t>
+      </w:r>
+      <w:r>
+        <w:tab/>
+        <w:t>79</w:t>
+      </w:r>
+      <w:r>
+        <w:tab/>
+      </w:r>
+    </w:p>
+    <w:p>
+      <w:pPr>
+        <w:spacing w:after="0" w:line="240" w:lineRule="auto"/>
+      </w:pPr>
+      <w:r>
+        <w:t>Point 42:</w:t>
+      </w:r>
+      <w:r>
+        <w:tab/>
+        <w:t>59</w:t>
+      </w:r>
+      <w:r>
+        <w:tab/>
+        <w:t>84</w:t>
+      </w:r>
+      <w:r>
+        <w:tab/>
+        <w:t>69</w:t>
+      </w:r>
+      <w:r>
+        <w:tab/>
+        <w:t>79</w:t>
+      </w:r>
+      <w:r>
+        <w:tab/>
+      </w:r>
+    </w:p>
+    <w:p>
+      <w:pPr>
+        <w:spacing w:after="0" w:line="240" w:lineRule="auto"/>
+      </w:pPr>
+      <w:r>
+        <w:t>Point 43:</w:t>
+      </w:r>
+      <w:r>
+        <w:tab/>
         <w:t>98</w:t>
       </w:r>
       <w:r>
         <w:tab/>
+        <w:t>98</w:t>
+      </w:r>
+      <w:r>
+        <w:tab/>
+        <w:t>74</w:t>
+      </w:r>
+      <w:r>
+        <w:tab/>
+        <w:t>90</w:t>
+      </w:r>
+      <w:r>
+        <w:tab/>
+      </w:r>
+    </w:p>
+    <w:p>
+      <w:pPr>
+        <w:spacing w:after="0" w:line="240" w:lineRule="auto"/>
+      </w:pPr>
+      <w:r>
+        <w:t>Point 44:</w:t>
+      </w:r>
+      <w:r>
+        <w:tab/>
+        <w:t>65</w:t>
+      </w:r>
+      <w:r>
+        <w:tab/>
+        <w:t>58</w:t>
+      </w:r>
+      <w:r>
+        <w:tab/>
+        <w:t>68</w:t>
+      </w:r>
+      <w:r>
+        <w:tab/>
+        <w:t>71</w:t>
+      </w:r>
+      <w:r>
+        <w:tab/>
+      </w:r>
+    </w:p>
+    <w:p>
+      <w:pPr>
+        <w:spacing w:after="0" w:line="240" w:lineRule="auto"/>
+      </w:pPr>
+      <w:r>
+        <w:t>Point 45:</w:t>
+      </w:r>
+      <w:r>
+        <w:tab/>
+        <w:t>99</w:t>
+      </w:r>
+      <w:r>
+        <w:tab/>
+        <w:t>99</w:t>
+      </w:r>
+      <w:r>
+        <w:tab/>
+        <w:t>90</w:t>
+      </w:r>
+      <w:r>
+        <w:tab/>
+        <w:t>74</w:t>
+      </w:r>
+      <w:r>
+        <w:tab/>
+      </w:r>
+    </w:p>
+    <w:p>
+      <w:pPr>
+        <w:spacing w:after="0" w:line="240" w:lineRule="auto"/>
+      </w:pPr>
+      <w:r>
+        <w:t>Point 46:</w:t>
+      </w:r>
+      <w:r>
+        <w:tab/>
+        <w:t>94</w:t>
+      </w:r>
+      <w:r>
+        <w:tab/>
+        <w:t>93</w:t>
+      </w:r>
+      <w:r>
+        <w:tab/>
+        <w:t>77</w:t>
+      </w:r>
+      <w:r>
+        <w:tab/>
+        <w:t>66</w:t>
+      </w:r>
+      <w:r>
+        <w:tab/>
+      </w:r>
+    </w:p>
+    <w:p>
+      <w:pPr>
+        <w:spacing w:after="0" w:line="240" w:lineRule="auto"/>
+      </w:pPr>
+      <w:r>
+        <w:t>Cluster #3 - 2 points</w:t>
+      </w:r>
+    </w:p>
+    <w:p>
+      <w:pPr>
+        <w:spacing w:after="0" w:line="240" w:lineRule="auto"/>
+      </w:pPr>
+      <w:r>
+        <w:t>Point 1:</w:t>
+      </w:r>
+      <w:r>
+        <w:tab/>
+      </w:r>
+      <w:r>
+        <w:tab/>
+        <w:t>29</w:t>
+      </w:r>
+      <w:r>
+        <w:tab/>
+        <w:t>94</w:t>
+      </w:r>
+      <w:r>
+        <w:tab/>
+        <w:t>32</w:t>
+      </w:r>
+      <w:r>
+        <w:tab/>
+        <w:t>53</w:t>
+      </w:r>
+      <w:r>
+        <w:tab/>
+      </w:r>
+    </w:p>
+    <w:p>
+      <w:pPr>
+        <w:spacing w:after="0" w:line="240" w:lineRule="auto"/>
+      </w:pPr>
+      <w:r>
+        <w:t>Point 2:</w:t>
+      </w:r>
+      <w:r>
+        <w:tab/>
+      </w:r>
+      <w:r>
+        <w:tab/>
+        <w:t>42</w:t>
+      </w:r>
+      <w:r>
+        <w:tab/>
+        <w:t>79</w:t>
+      </w:r>
+      <w:r>
+        <w:tab/>
+        <w:t>39</w:t>
+      </w:r>
+      <w:r>
+        <w:tab/>
+        <w:t>72</w:t>
+      </w:r>
+      <w:r>
+        <w:tab/>
+      </w:r>
+    </w:p>
+    <w:p>
+      <w:pPr>
+        <w:spacing w:after="0" w:line="240" w:lineRule="auto"/>
+      </w:pPr>
+      <w:r>
+        <w:t>Cluster #4 - 1 points</w:t>
+      </w:r>
+    </w:p>
+    <w:p>
+      <w:pPr>
+        <w:spacing w:after="0" w:line="240" w:lineRule="auto"/>
+      </w:pPr>
+      <w:r>
+        <w:t>Point 1:</w:t>
+      </w:r>
+      <w:r>
+        <w:tab/>
+      </w:r>
+      <w:r>
+        <w:tab/>
+        <w:t>90</w:t>
+      </w:r>
+      <w:r>
+        <w:tab/>
+        <w:t>32</w:t>
+      </w:r>
+      <w:r>
+        <w:tab/>
+        <w:t>28</w:t>
+      </w:r>
+      <w:r>
+        <w:tab/>
+        <w:t>69</w:t>
+      </w:r>
+      <w:r>
+        <w:tab/>
+      </w:r>
+    </w:p>
+    <w:p>
+      <w:pPr>
+        <w:spacing w:after="0" w:line="240" w:lineRule="auto"/>
+      </w:pPr>
+    </w:p>
+    <w:p>
+      <w:pPr>
+        <w:spacing w:after="0" w:line="240" w:lineRule="auto"/>
+      </w:pPr>
+    </w:p>
+    <w:p>
+      <w:pPr>
+        <w:spacing w:after="0" w:line="240" w:lineRule="auto"/>
+      </w:pPr>
+      <w:r>
+        <w:t>-- Clustering-3 --</w:t>
+      </w:r>
+    </w:p>
+    <w:p>
+      <w:pPr>
+        <w:spacing w:after="0" w:line="240" w:lineRule="auto"/>
+      </w:pPr>
+      <w:r>
+        <w:t>Centroids:</w:t>
+      </w:r>
+    </w:p>
+    <w:p>
+      <w:pPr>
+        <w:spacing w:after="0" w:line="240" w:lineRule="auto"/>
+      </w:pPr>
+      <w:r>
+        <w:t>Centroid 1:    35.5000   86.5000   35.5000   62.5000</w:t>
+      </w:r>
+    </w:p>
+    <w:p>
+      <w:pPr>
+        <w:spacing w:after="0" w:line="240" w:lineRule="auto"/>
+      </w:pPr>
+    </w:p>
+    <w:p>
+      <w:pPr>
+        <w:spacing w:after="0" w:line="240" w:lineRule="auto"/>
+      </w:pPr>
+      <w:r>
+        <w:t>Centroid 2:    55.0000   35.4000   37.4000   74.0000</w:t>
+      </w:r>
+    </w:p>
+    <w:p>
+      <w:pPr>
+        <w:spacing w:after="0" w:line="240" w:lineRule="auto"/>
+      </w:pPr>
+    </w:p>
+    <w:p>
+      <w:pPr>
+        <w:spacing w:after="0" w:line="240" w:lineRule="auto"/>
+      </w:pPr>
+      <w:r>
+        <w:t>Centroid 3:    60.5000   52.6667   76.0000   66.2778</w:t>
+      </w:r>
+    </w:p>
+    <w:p>
+      <w:pPr>
+        <w:spacing w:after="0" w:line="240" w:lineRule="auto"/>
+      </w:pPr>
+    </w:p>
+    <w:p>
+      <w:pPr>
+        <w:spacing w:after="0" w:line="240" w:lineRule="auto"/>
+      </w:pPr>
+      <w:r>
+        <w:t>Centroid 4:    85.8400   92.3600   68.0800   74.5200</w:t>
+      </w:r>
+    </w:p>
+    <w:p>
+      <w:pPr>
+        <w:spacing w:after="0" w:line="240" w:lineRule="auto"/>
+      </w:pPr>
+    </w:p>
+    <w:p>
+      <w:pPr>
+        <w:spacing w:after="0" w:line="240" w:lineRule="auto"/>
+      </w:pPr>
+      <w:r>
+        <w:t>Cluster #1 - 2 points</w:t>
+      </w:r>
+    </w:p>
+    <w:p>
+      <w:pPr>
+        <w:spacing w:after="0" w:line="240" w:lineRule="auto"/>
+      </w:pPr>
+      <w:r>
+        <w:t>Point 1:</w:t>
+      </w:r>
+      <w:r>
+        <w:tab/>
+      </w:r>
+      <w:r>
+        <w:tab/>
+        <w:t>29</w:t>
+      </w:r>
+      <w:r>
+        <w:tab/>
+        <w:t>94</w:t>
+      </w:r>
+      <w:r>
+        <w:tab/>
+        <w:t>32</w:t>
+      </w:r>
+      <w:r>
+        <w:tab/>
+        <w:t>53</w:t>
+      </w:r>
+      <w:r>
+        <w:tab/>
+      </w:r>
+    </w:p>
+    <w:p>
+      <w:pPr>
+        <w:spacing w:after="0" w:line="240" w:lineRule="auto"/>
+      </w:pPr>
+      <w:r>
+        <w:t>Point 2:</w:t>
+      </w:r>
+      <w:r>
+        <w:tab/>
+      </w:r>
+      <w:r>
+        <w:tab/>
+        <w:t>42</w:t>
+      </w:r>
+      <w:r>
+        <w:tab/>
+        <w:t>79</w:t>
+      </w:r>
+      <w:r>
+        <w:tab/>
+        <w:t>39</w:t>
+      </w:r>
+      <w:r>
+        <w:tab/>
+        <w:t>72</w:t>
+      </w:r>
+      <w:r>
+        <w:tab/>
+      </w:r>
+    </w:p>
+    <w:p>
+      <w:pPr>
+        <w:spacing w:after="0" w:line="240" w:lineRule="auto"/>
+      </w:pPr>
+      <w:r>
+        <w:t>Cluster #2 - 5 points</w:t>
+      </w:r>
+    </w:p>
+    <w:p>
+      <w:pPr>
+        <w:spacing w:after="0" w:line="240" w:lineRule="auto"/>
+      </w:pPr>
+      <w:r>
+        <w:t>Point 1:</w:t>
+      </w:r>
+      <w:r>
+        <w:tab/>
+      </w:r>
+      <w:r>
+        <w:tab/>
+        <w:t>58</w:t>
+      </w:r>
+      <w:r>
+        <w:tab/>
+        <w:t>43</w:t>
+      </w:r>
+      <w:r>
+        <w:tab/>
+        <w:t>57</w:t>
+      </w:r>
+      <w:r>
+        <w:tab/>
+        <w:t>89</w:t>
+      </w:r>
+      <w:r>
+        <w:tab/>
+      </w:r>
+    </w:p>
+    <w:p>
+      <w:pPr>
+        <w:spacing w:after="0" w:line="240" w:lineRule="auto"/>
+      </w:pPr>
+      <w:r>
+        <w:t>Point 2:</w:t>
+      </w:r>
+      <w:r>
+        <w:tab/>
+      </w:r>
+      <w:r>
+        <w:tab/>
+        <w:t>43</w:t>
+      </w:r>
+      <w:r>
+        <w:tab/>
+        <w:t>37</w:t>
+      </w:r>
+      <w:r>
+        <w:tab/>
+        <w:t>39</w:t>
+      </w:r>
+      <w:r>
+        <w:tab/>
+        <w:t>64</w:t>
+      </w:r>
+      <w:r>
+        <w:tab/>
+      </w:r>
+    </w:p>
+    <w:p>
+      <w:pPr>
+        <w:spacing w:after="0" w:line="240" w:lineRule="auto"/>
+      </w:pPr>
+      <w:r>
+        <w:t>Point 3:</w:t>
+      </w:r>
+      <w:r>
+        <w:tab/>
+      </w:r>
+      <w:r>
+        <w:tab/>
+        <w:t>47</w:t>
+      </w:r>
+      <w:r>
+        <w:tab/>
+        <w:t>32</w:t>
+      </w:r>
+      <w:r>
+        <w:tab/>
+        <w:t>36</w:t>
+      </w:r>
+      <w:r>
+        <w:tab/>
+        <w:t>69</w:t>
+      </w:r>
+      <w:r>
+        <w:tab/>
+      </w:r>
+    </w:p>
+    <w:p>
+      <w:pPr>
+        <w:spacing w:after="0" w:line="240" w:lineRule="auto"/>
+      </w:pPr>
+      <w:r>
+        <w:t>Point 4:</w:t>
+      </w:r>
+      <w:r>
+        <w:tab/>
+      </w:r>
+      <w:r>
+        <w:tab/>
+        <w:t>90</w:t>
+      </w:r>
+      <w:r>
+        <w:tab/>
+        <w:t>32</w:t>
+      </w:r>
+      <w:r>
+        <w:tab/>
+        <w:t>28</w:t>
+      </w:r>
+      <w:r>
+        <w:tab/>
+        <w:t>69</w:t>
+      </w:r>
+      <w:r>
+        <w:tab/>
+      </w:r>
+    </w:p>
+    <w:p>
+      <w:pPr>
+        <w:spacing w:after="0" w:line="240" w:lineRule="auto"/>
+      </w:pPr>
+      <w:r>
+        <w:t>Point 5:</w:t>
+      </w:r>
+      <w:r>
+        <w:tab/>
+      </w:r>
+      <w:r>
+        <w:tab/>
+        <w:t>37</w:t>
+      </w:r>
+      <w:r>
+        <w:tab/>
+        <w:t>33</w:t>
+      </w:r>
+      <w:r>
+        <w:tab/>
+        <w:t>27</w:t>
+      </w:r>
+      <w:r>
+        <w:tab/>
+        <w:t>79</w:t>
+      </w:r>
+      <w:r>
+        <w:tab/>
+      </w:r>
+    </w:p>
+    <w:p>
+      <w:pPr>
+        <w:spacing w:after="0" w:line="240" w:lineRule="auto"/>
+      </w:pPr>
+      <w:r>
+        <w:t>Cluster #3 - 18 points</w:t>
+      </w:r>
+    </w:p>
+    <w:p>
+      <w:pPr>
+        <w:spacing w:after="0" w:line="240" w:lineRule="auto"/>
+      </w:pPr>
+      <w:r>
+        <w:t>Point 1:</w:t>
+      </w:r>
+      <w:r>
+        <w:tab/>
+      </w:r>
+      <w:r>
+        <w:tab/>
+        <w:t>78</w:t>
+      </w:r>
+      <w:r>
+        <w:tab/>
+        <w:t>44</w:t>
+      </w:r>
+      <w:r>
+        <w:tab/>
+        <w:t>82</w:t>
+      </w:r>
+      <w:r>
+        <w:tab/>
+        <w:t>66</w:t>
+      </w:r>
+      <w:r>
+        <w:tab/>
+      </w:r>
+    </w:p>
+    <w:p>
+      <w:pPr>
+        <w:spacing w:after="0" w:line="240" w:lineRule="auto"/>
+      </w:pPr>
+      <w:r>
+        <w:t>Point 2:</w:t>
+      </w:r>
+      <w:r>
+        <w:tab/>
+      </w:r>
+      <w:r>
+        <w:tab/>
+        <w:t>58</w:t>
+      </w:r>
+      <w:r>
+        <w:tab/>
+        <w:t>56</w:t>
+      </w:r>
+      <w:r>
+        <w:tab/>
         <w:t>92</w:t>
       </w:r>
       <w:r>
@@ -1967,11 +2912,10 @@
         <w:spacing w:after="0" w:line="240" w:lineRule="auto"/>
       </w:pPr>
       <w:r>
-        <w:t>Point 30:</w:t>
-      </w:r>
-      <w:r>
-        <w:tab/>
-        <w:t>43</w:t>
+        <w:t>Point 3:</w:t>
+      </w:r>
+      <w:r>
+        <w:tab/>
       </w:r>
       <w:r>
         <w:tab/>
@@ -1979,34 +2923,37 @@
       </w:r>
       <w:r>
         <w:tab/>
-        <w:t>39</w:t>
-      </w:r>
-      <w:r>
-        <w:tab/>
-        <w:t>64</w:t>
-      </w:r>
-      <w:r>
-        <w:tab/>
-      </w:r>
-    </w:p>
-    <w:p>
-      <w:pPr>
-        <w:spacing w:after="0" w:line="240" w:lineRule="auto"/>
-      </w:pPr>
-      <w:r>
-        <w:t>Point 31:</w:t>
-      </w:r>
-      <w:r>
-        <w:tab/>
-        <w:t>98</w:t>
-      </w:r>
-      <w:r>
-        <w:tab/>
-        <w:t>98</w:t>
-      </w:r>
-      <w:r>
-        <w:tab/>
-        <w:t>92</w:t>
+        <w:t>34</w:t>
+      </w:r>
+      <w:r>
+        <w:tab/>
+        <w:t>76</w:t>
+      </w:r>
+      <w:r>
+        <w:tab/>
+        <w:t>52</w:t>
+      </w:r>
+      <w:r>
+        <w:tab/>
+      </w:r>
+    </w:p>
+    <w:p>
+      <w:pPr>
+        <w:spacing w:after="0" w:line="240" w:lineRule="auto"/>
+      </w:pPr>
+      <w:r>
+        <w:t>Point 4:</w:t>
+      </w:r>
+      <w:r>
+        <w:tab/>
+      </w:r>
+      <w:r>
+        <w:tab/>
+        <w:t>57</w:t>
+      </w:r>
+      <w:r>
+        <w:tab/>
+        <w:t>34</w:t>
       </w:r>
       <w:r>
         <w:tab/>
@@ -2014,326 +2961,6 @@
       </w:r>
       <w:r>
         <w:tab/>
-      </w:r>
-    </w:p>
-    <w:p>
-      <w:pPr>
-        <w:spacing w:after="0" w:line="240" w:lineRule="auto"/>
-      </w:pPr>
-      <w:r>
-        <w:t>Point 32:</w:t>
-      </w:r>
-      <w:r>
-        <w:tab/>
-        <w:t>89</w:t>
-      </w:r>
-      <w:r>
-        <w:tab/>
-        <w:t>88</w:t>
-      </w:r>
-      <w:r>
-        <w:tab/>
-        <w:t>78</w:t>
-      </w:r>
-      <w:r>
-        <w:tab/>
-        <w:t>82</w:t>
-      </w:r>
-      <w:r>
-        <w:tab/>
-      </w:r>
-    </w:p>
-    <w:p>
-      <w:pPr>
-        <w:spacing w:after="0" w:line="240" w:lineRule="auto"/>
-      </w:pPr>
-      <w:r>
-        <w:t>Point 33:</w:t>
-      </w:r>
-      <w:r>
-        <w:tab/>
-        <w:t>44</w:t>
-      </w:r>
-      <w:r>
-        <w:tab/>
-        <w:t>39</w:t>
-      </w:r>
-      <w:r>
-        <w:tab/>
-        <w:t>42</w:t>
-      </w:r>
-      <w:r>
-        <w:tab/>
-        <w:t>49</w:t>
-      </w:r>
-      <w:r>
-        <w:tab/>
-      </w:r>
-    </w:p>
-    <w:p>
-      <w:pPr>
-        <w:spacing w:after="0" w:line="240" w:lineRule="auto"/>
-      </w:pPr>
-      <w:r>
-        <w:t>Point 34:</w:t>
-      </w:r>
-      <w:r>
-        <w:tab/>
-        <w:t>51</w:t>
-      </w:r>
-      <w:r>
-        <w:tab/>
-        <w:t>38</w:t>
-      </w:r>
-      <w:r>
-        <w:tab/>
-        <w:t>54</w:t>
-      </w:r>
-      <w:r>
-        <w:tab/>
-        <w:t>49</w:t>
-      </w:r>
-      <w:r>
-        <w:tab/>
-      </w:r>
-    </w:p>
-    <w:p>
-      <w:pPr>
-        <w:spacing w:after="0" w:line="240" w:lineRule="auto"/>
-      </w:pPr>
-      <w:r>
-        <w:t>Point 35:</w:t>
-      </w:r>
-      <w:r>
-        <w:tab/>
-        <w:t>68</w:t>
-      </w:r>
-      <w:r>
-        <w:tab/>
-        <w:t>93</w:t>
-      </w:r>
-      <w:r>
-        <w:tab/>
-        <w:t>69</w:t>
-      </w:r>
-      <w:r>
-        <w:tab/>
-        <w:t>84</w:t>
-      </w:r>
-      <w:r>
-        <w:tab/>
-      </w:r>
-    </w:p>
-    <w:p>
-      <w:pPr>
-        <w:spacing w:after="0" w:line="240" w:lineRule="auto"/>
-      </w:pPr>
-      <w:r>
-        <w:t>Point 36:</w:t>
-      </w:r>
-      <w:r>
-        <w:tab/>
-        <w:t>47</w:t>
-      </w:r>
-      <w:r>
-        <w:tab/>
-        <w:t>32</w:t>
-      </w:r>
-      <w:r>
-        <w:tab/>
-        <w:t>36</w:t>
-      </w:r>
-      <w:r>
-        <w:tab/>
-        <w:t>69</w:t>
-      </w:r>
-      <w:r>
-        <w:tab/>
-      </w:r>
-    </w:p>
-    <w:p>
-      <w:pPr>
-        <w:spacing w:after="0" w:line="240" w:lineRule="auto"/>
-      </w:pPr>
-      <w:r>
-        <w:t>Point 37:</w:t>
-      </w:r>
-      <w:r>
-        <w:tab/>
-        <w:t>89</w:t>
-      </w:r>
-      <w:r>
-        <w:tab/>
-        <w:t>92</w:t>
-      </w:r>
-      <w:r>
-        <w:tab/>
-        <w:t>52</w:t>
-      </w:r>
-      <w:r>
-        <w:tab/>
-        <w:t>59</w:t>
-      </w:r>
-      <w:r>
-        <w:tab/>
-      </w:r>
-    </w:p>
-    <w:p>
-      <w:pPr>
-        <w:spacing w:after="0" w:line="240" w:lineRule="auto"/>
-      </w:pPr>
-      <w:r>
-        <w:t>Point 38:</w:t>
-      </w:r>
-      <w:r>
-        <w:tab/>
-        <w:t>93</w:t>
-      </w:r>
-      <w:r>
-        <w:tab/>
-        <w:t>94</w:t>
-      </w:r>
-      <w:r>
-        <w:tab/>
-        <w:t>55</w:t>
-      </w:r>
-      <w:r>
-        <w:tab/>
-        <w:t>66</w:t>
-      </w:r>
-      <w:r>
-        <w:tab/>
-      </w:r>
-    </w:p>
-    <w:p>
-      <w:pPr>
-        <w:spacing w:after="0" w:line="240" w:lineRule="auto"/>
-      </w:pPr>
-      <w:r>
-        <w:t>Point 39:</w:t>
-      </w:r>
-      <w:r>
-        <w:tab/>
-        <w:t>98</w:t>
-      </w:r>
-      <w:r>
-        <w:tab/>
-        <w:t>97</w:t>
-      </w:r>
-      <w:r>
-        <w:tab/>
-        <w:t>62</w:t>
-      </w:r>
-      <w:r>
-        <w:tab/>
-        <w:t>66</w:t>
-      </w:r>
-      <w:r>
-        <w:tab/>
-      </w:r>
-    </w:p>
-    <w:p>
-      <w:pPr>
-        <w:spacing w:after="0" w:line="240" w:lineRule="auto"/>
-      </w:pPr>
-      <w:r>
-        <w:t>Point 40:</w:t>
-      </w:r>
-      <w:r>
-        <w:tab/>
-        <w:t>77</w:t>
-      </w:r>
-      <w:r>
-        <w:tab/>
-        <w:t>78</w:t>
-      </w:r>
-      <w:r>
-        <w:tab/>
-        <w:t>80</w:t>
-      </w:r>
-      <w:r>
-        <w:tab/>
-        <w:t>62</w:t>
-      </w:r>
-      <w:r>
-        <w:tab/>
-      </w:r>
-    </w:p>
-    <w:p>
-      <w:pPr>
-        <w:spacing w:after="0" w:line="240" w:lineRule="auto"/>
-      </w:pPr>
-      <w:r>
-        <w:t>Point 41:</w:t>
-      </w:r>
-      <w:r>
-        <w:tab/>
-        <w:t>37</w:t>
-      </w:r>
-      <w:r>
-        <w:tab/>
-        <w:t>33</w:t>
-      </w:r>
-      <w:r>
-        <w:tab/>
-        <w:t>27</w:t>
-      </w:r>
-      <w:r>
-        <w:tab/>
-        <w:t>79</w:t>
-      </w:r>
-      <w:r>
-        <w:tab/>
-      </w:r>
-    </w:p>
-    <w:p>
-      <w:pPr>
-        <w:spacing w:after="0" w:line="240" w:lineRule="auto"/>
-      </w:pPr>
-      <w:r>
-        <w:t>Point 42:</w:t>
-      </w:r>
-      <w:r>
-        <w:tab/>
-        <w:t>59</w:t>
-      </w:r>
-      <w:r>
-        <w:tab/>
-        <w:t>84</w:t>
-      </w:r>
-      <w:r>
-        <w:tab/>
-        <w:t>69</w:t>
-      </w:r>
-      <w:r>
-        <w:tab/>
-        <w:t>79</w:t>
-      </w:r>
-      <w:r>
-        <w:tab/>
-      </w:r>
-    </w:p>
-    <w:p>
-      <w:pPr>
-        <w:spacing w:after="0" w:line="240" w:lineRule="auto"/>
-      </w:pPr>
-      <w:r>
-        <w:t>Point 43:</w:t>
-      </w:r>
-      <w:r>
-        <w:tab/>
-        <w:t>98</w:t>
-      </w:r>
-      <w:r>
-        <w:tab/>
-        <w:t>98</w:t>
-      </w:r>
-      <w:r>
-        <w:tab/>
-        <w:t>74</w:t>
-      </w:r>
-      <w:r>
-        <w:tab/>
         <w:t>90</w:t>
       </w:r>
       <w:r>
@@ -2345,626 +2972,7 @@
         <w:spacing w:after="0" w:line="240" w:lineRule="auto"/>
       </w:pPr>
       <w:r>
-        <w:t>Point 44:</w:t>
-      </w:r>
-      <w:r>
-        <w:tab/>
-        <w:t>65</w:t>
-      </w:r>
-      <w:r>
-        <w:tab/>
-        <w:t>58</w:t>
-      </w:r>
-      <w:r>
-        <w:tab/>
-        <w:t>68</w:t>
-      </w:r>
-      <w:r>
-        <w:tab/>
-        <w:t>71</w:t>
-      </w:r>
-      <w:r>
-        <w:tab/>
-      </w:r>
-    </w:p>
-    <w:p>
-      <w:pPr>
-        <w:spacing w:after="0" w:line="240" w:lineRule="auto"/>
-      </w:pPr>
-      <w:r>
-        <w:t>Point 45:</w:t>
-      </w:r>
-      <w:r>
-        <w:tab/>
-        <w:t>99</w:t>
-      </w:r>
-      <w:r>
-        <w:tab/>
-        <w:t>99</w:t>
-      </w:r>
-      <w:r>
-        <w:tab/>
-        <w:t>90</w:t>
-      </w:r>
-      <w:r>
-        <w:tab/>
-        <w:t>74</w:t>
-      </w:r>
-      <w:r>
-        <w:tab/>
-      </w:r>
-    </w:p>
-    <w:p>
-      <w:pPr>
-        <w:spacing w:after="0" w:line="240" w:lineRule="auto"/>
-      </w:pPr>
-      <w:r>
-        <w:t>Point 46:</w:t>
-      </w:r>
-      <w:r>
-        <w:tab/>
-        <w:t>94</w:t>
-      </w:r>
-      <w:r>
-        <w:tab/>
-        <w:t>93</w:t>
-      </w:r>
-      <w:r>
-        <w:tab/>
-        <w:t>77</w:t>
-      </w:r>
-      <w:r>
-        <w:tab/>
-        <w:t>66</w:t>
-      </w:r>
-      <w:r>
-        <w:tab/>
-      </w:r>
-    </w:p>
-    <w:p>
-      <w:pPr>
-        <w:spacing w:after="0" w:line="240" w:lineRule="auto"/>
-      </w:pPr>
-      <w:r>
-        <w:t>Cluster #3 - 2 points</w:t>
-      </w:r>
-    </w:p>
-    <w:p>
-      <w:pPr>
-        <w:spacing w:after="0" w:line="240" w:lineRule="auto"/>
-      </w:pPr>
-      <w:r>
-        <w:t>Point 1:</w:t>
-      </w:r>
-      <w:r>
-        <w:tab/>
-      </w:r>
-      <w:r>
-        <w:tab/>
-        <w:t>29</w:t>
-      </w:r>
-      <w:r>
-        <w:tab/>
-        <w:t>94</w:t>
-      </w:r>
-      <w:r>
-        <w:tab/>
-        <w:t>32</w:t>
-      </w:r>
-      <w:r>
-        <w:tab/>
-        <w:t>53</w:t>
-      </w:r>
-      <w:r>
-        <w:tab/>
-      </w:r>
-    </w:p>
-    <w:p>
-      <w:pPr>
-        <w:spacing w:after="0" w:line="240" w:lineRule="auto"/>
-      </w:pPr>
-      <w:r>
-        <w:t>Point 2:</w:t>
-      </w:r>
-      <w:r>
-        <w:tab/>
-      </w:r>
-      <w:r>
-        <w:tab/>
-        <w:t>42</w:t>
-      </w:r>
-      <w:r>
-        <w:tab/>
-        <w:t>79</w:t>
-      </w:r>
-      <w:r>
-        <w:tab/>
-        <w:t>39</w:t>
-      </w:r>
-      <w:r>
-        <w:tab/>
-        <w:t>72</w:t>
-      </w:r>
-      <w:r>
-        <w:tab/>
-      </w:r>
-    </w:p>
-    <w:p>
-      <w:pPr>
-        <w:spacing w:after="0" w:line="240" w:lineRule="auto"/>
-      </w:pPr>
-      <w:r>
-        <w:t>Cluster #4 - 1 points</w:t>
-      </w:r>
-    </w:p>
-    <w:p>
-      <w:pPr>
-        <w:spacing w:after="0" w:line="240" w:lineRule="auto"/>
-      </w:pPr>
-      <w:r>
-        <w:t>Point 1:</w:t>
-      </w:r>
-      <w:r>
-        <w:tab/>
-      </w:r>
-      <w:r>
-        <w:tab/>
-        <w:t>90</w:t>
-      </w:r>
-      <w:r>
-        <w:tab/>
-        <w:t>32</w:t>
-      </w:r>
-      <w:r>
-        <w:tab/>
-        <w:t>28</w:t>
-      </w:r>
-      <w:r>
-        <w:tab/>
-        <w:t>69</w:t>
-      </w:r>
-      <w:r>
-        <w:tab/>
-      </w:r>
-    </w:p>
-    <w:p>
-      <w:pPr>
-        <w:spacing w:after="0" w:line="240" w:lineRule="auto"/>
-      </w:pPr>
-    </w:p>
-    <w:p>
-      <w:pPr>
-        <w:spacing w:after="0" w:line="240" w:lineRule="auto"/>
-      </w:pPr>
-    </w:p>
-    <w:p>
-      <w:pPr>
-        <w:spacing w:after="0" w:line="240" w:lineRule="auto"/>
-      </w:pPr>
-      <w:r>
-        <w:t>-- Clustering-3 --</w:t>
-      </w:r>
-    </w:p>
-    <w:p>
-      <w:pPr>
-        <w:spacing w:after="0" w:line="240" w:lineRule="auto"/>
-      </w:pPr>
-      <w:r>
-        <w:t>Centroids:</w:t>
-      </w:r>
-    </w:p>
-    <w:p>
-      <w:pPr>
-        <w:spacing w:after="0" w:line="240" w:lineRule="auto"/>
-      </w:pPr>
-      <w:r>
-        <w:t>Centroid 1:    35.5000   86.5000   35.5000   62.5000</w:t>
-      </w:r>
-    </w:p>
-    <w:p>
-      <w:pPr>
-        <w:spacing w:after="0" w:line="240" w:lineRule="auto"/>
-      </w:pPr>
-    </w:p>
-    <w:p>
-      <w:pPr>
-        <w:spacing w:after="0" w:line="240" w:lineRule="auto"/>
-      </w:pPr>
-      <w:r>
-        <w:t>Centroid 2:    55.0000   35.4000   37.4000   74.0000</w:t>
-      </w:r>
-    </w:p>
-    <w:p>
-      <w:pPr>
-        <w:spacing w:after="0" w:line="240" w:lineRule="auto"/>
-      </w:pPr>
-    </w:p>
-    <w:p>
-      <w:pPr>
-        <w:spacing w:after="0" w:line="240" w:lineRule="auto"/>
-      </w:pPr>
-      <w:r>
-        <w:t>Centroid 3:    60.5000   52.6667   76.0000   66.2778</w:t>
-      </w:r>
-    </w:p>
-    <w:p>
-      <w:pPr>
-        <w:spacing w:after="0" w:line="240" w:lineRule="auto"/>
-      </w:pPr>
-    </w:p>
-    <w:p>
-      <w:pPr>
-        <w:spacing w:after="0" w:line="240" w:lineRule="auto"/>
-      </w:pPr>
-      <w:r>
-        <w:t>Centroid 4:    85.8400   92.3600   68.0800   74.5200</w:t>
-      </w:r>
-    </w:p>
-    <w:p>
-      <w:pPr>
-        <w:spacing w:after="0" w:line="240" w:lineRule="auto"/>
-      </w:pPr>
-    </w:p>
-    <w:p>
-      <w:pPr>
-        <w:spacing w:after="0" w:line="240" w:lineRule="auto"/>
-      </w:pPr>
-      <w:r>
-        <w:t>Cluster #1 - 2 points</w:t>
-      </w:r>
-    </w:p>
-    <w:p>
-      <w:pPr>
-        <w:spacing w:after="0" w:line="240" w:lineRule="auto"/>
-      </w:pPr>
-      <w:r>
-        <w:t>Point 1:</w:t>
-      </w:r>
-      <w:r>
-        <w:tab/>
-      </w:r>
-      <w:r>
-        <w:tab/>
-        <w:t>29</w:t>
-      </w:r>
-      <w:r>
-        <w:tab/>
-        <w:t>94</w:t>
-      </w:r>
-      <w:r>
-        <w:tab/>
-        <w:t>32</w:t>
-      </w:r>
-      <w:r>
-        <w:tab/>
-        <w:t>53</w:t>
-      </w:r>
-      <w:r>
-        <w:tab/>
-      </w:r>
-    </w:p>
-    <w:p>
-      <w:pPr>
-        <w:spacing w:after="0" w:line="240" w:lineRule="auto"/>
-      </w:pPr>
-      <w:r>
-        <w:t>Point 2:</w:t>
-      </w:r>
-      <w:r>
-        <w:tab/>
-      </w:r>
-      <w:r>
-        <w:tab/>
-        <w:t>42</w:t>
-      </w:r>
-      <w:r>
-        <w:tab/>
-        <w:t>79</w:t>
-      </w:r>
-      <w:r>
-        <w:tab/>
-        <w:t>39</w:t>
-      </w:r>
-      <w:r>
-        <w:tab/>
-        <w:t>72</w:t>
-      </w:r>
-      <w:r>
-        <w:tab/>
-      </w:r>
-    </w:p>
-    <w:p>
-      <w:pPr>
-        <w:spacing w:after="0" w:line="240" w:lineRule="auto"/>
-      </w:pPr>
-      <w:r>
-        <w:t>Cluster #2 - 5 points</w:t>
-      </w:r>
-    </w:p>
-    <w:p>
-      <w:pPr>
-        <w:spacing w:after="0" w:line="240" w:lineRule="auto"/>
-      </w:pPr>
-      <w:r>
-        <w:t>Point 1:</w:t>
-      </w:r>
-      <w:r>
-        <w:tab/>
-      </w:r>
-      <w:r>
-        <w:tab/>
-        <w:t>58</w:t>
-      </w:r>
-      <w:r>
-        <w:tab/>
-        <w:t>43</w:t>
-      </w:r>
-      <w:r>
-        <w:tab/>
-        <w:t>57</w:t>
-      </w:r>
-      <w:r>
-        <w:tab/>
-        <w:t>89</w:t>
-      </w:r>
-      <w:r>
-        <w:tab/>
-      </w:r>
-    </w:p>
-    <w:p>
-      <w:pPr>
-        <w:spacing w:after="0" w:line="240" w:lineRule="auto"/>
-      </w:pPr>
-      <w:r>
-        <w:t>Point 2:</w:t>
-      </w:r>
-      <w:r>
-        <w:tab/>
-      </w:r>
-      <w:r>
-        <w:tab/>
-        <w:t>43</w:t>
-      </w:r>
-      <w:r>
-        <w:tab/>
-        <w:t>37</w:t>
-      </w:r>
-      <w:r>
-        <w:tab/>
-        <w:t>39</w:t>
-      </w:r>
-      <w:r>
-        <w:tab/>
-        <w:t>64</w:t>
-      </w:r>
-      <w:r>
-        <w:tab/>
-      </w:r>
-    </w:p>
-    <w:p>
-      <w:pPr>
-        <w:spacing w:after="0" w:line="240" w:lineRule="auto"/>
-      </w:pPr>
-      <w:r>
-        <w:t>Point 3:</w:t>
-      </w:r>
-      <w:r>
-        <w:tab/>
-      </w:r>
-      <w:r>
-        <w:tab/>
-        <w:t>47</w:t>
-      </w:r>
-      <w:r>
-        <w:tab/>
-        <w:t>32</w:t>
-      </w:r>
-      <w:r>
-        <w:tab/>
-        <w:t>36</w:t>
-      </w:r>
-      <w:r>
-        <w:tab/>
-        <w:t>69</w:t>
-      </w:r>
-      <w:r>
-        <w:tab/>
-      </w:r>
-    </w:p>
-    <w:p>
-      <w:pPr>
-        <w:spacing w:after="0" w:line="240" w:lineRule="auto"/>
-      </w:pPr>
-      <w:r>
-        <w:t>Point 4:</w:t>
-      </w:r>
-      <w:r>
-        <w:tab/>
-      </w:r>
-      <w:r>
-        <w:tab/>
-        <w:t>90</w:t>
-      </w:r>
-      <w:r>
-        <w:tab/>
-        <w:t>32</w:t>
-      </w:r>
-      <w:r>
-        <w:tab/>
-        <w:t>28</w:t>
-      </w:r>
-      <w:r>
-        <w:tab/>
-        <w:t>69</w:t>
-      </w:r>
-      <w:r>
-        <w:tab/>
-      </w:r>
-    </w:p>
-    <w:p>
-      <w:pPr>
-        <w:spacing w:after="0" w:line="240" w:lineRule="auto"/>
-      </w:pPr>
-      <w:r>
-        <w:t>Point 5:</w:t>
-      </w:r>
-      <w:r>
-        <w:tab/>
-      </w:r>
-      <w:r>
-        <w:tab/>
-        <w:t>37</w:t>
-      </w:r>
-      <w:r>
-        <w:tab/>
-        <w:t>33</w:t>
-      </w:r>
-      <w:r>
-        <w:tab/>
-        <w:t>27</w:t>
-      </w:r>
-      <w:r>
-        <w:tab/>
-        <w:t>79</w:t>
-      </w:r>
-      <w:r>
-        <w:tab/>
-      </w:r>
-    </w:p>
-    <w:p>
-      <w:pPr>
-        <w:spacing w:after="0" w:line="240" w:lineRule="auto"/>
-      </w:pPr>
-      <w:r>
-        <w:t>Cluster #3 - 18 points</w:t>
-      </w:r>
-    </w:p>
-    <w:p>
-      <w:pPr>
-        <w:spacing w:after="0" w:line="240" w:lineRule="auto"/>
-      </w:pPr>
-      <w:r>
-        <w:t>Point 1:</w:t>
-      </w:r>
-      <w:r>
-        <w:tab/>
-      </w:r>
-      <w:r>
-        <w:tab/>
-        <w:t>78</w:t>
-      </w:r>
-      <w:r>
-        <w:tab/>
-        <w:t>44</w:t>
-      </w:r>
-      <w:r>
-        <w:tab/>
-        <w:t>82</w:t>
-      </w:r>
-      <w:r>
-        <w:tab/>
-        <w:t>66</w:t>
-      </w:r>
-      <w:r>
-        <w:tab/>
-      </w:r>
-    </w:p>
-    <w:p>
-      <w:pPr>
-        <w:spacing w:after="0" w:line="240" w:lineRule="auto"/>
-      </w:pPr>
-      <w:r>
-        <w:t>Point 2:</w:t>
-      </w:r>
-      <w:r>
-        <w:tab/>
-      </w:r>
-      <w:r>
-        <w:tab/>
-        <w:t>58</w:t>
-      </w:r>
-      <w:r>
-        <w:tab/>
-        <w:t>56</w:t>
-      </w:r>
-      <w:r>
-        <w:tab/>
-        <w:t>92</w:t>
-      </w:r>
-      <w:r>
-        <w:tab/>
-        <w:t>85</w:t>
-      </w:r>
-      <w:r>
-        <w:tab/>
-      </w:r>
-    </w:p>
-    <w:p>
-      <w:pPr>
-        <w:spacing w:after="0" w:line="240" w:lineRule="auto"/>
-      </w:pPr>
-      <w:r>
-        <w:t>Point 3:</w:t>
-      </w:r>
-      <w:r>
-        <w:tab/>
-      </w:r>
-      <w:r>
-        <w:tab/>
-        <w:t>37</w:t>
-      </w:r>
-      <w:r>
-        <w:tab/>
-        <w:t>34</w:t>
-      </w:r>
-      <w:r>
-        <w:tab/>
-        <w:t>76</w:t>
-      </w:r>
-      <w:r>
-        <w:tab/>
-        <w:t>52</w:t>
-      </w:r>
-      <w:r>
-        <w:tab/>
-      </w:r>
-    </w:p>
-    <w:p>
-      <w:pPr>
-        <w:spacing w:after="0" w:line="240" w:lineRule="auto"/>
-      </w:pPr>
-      <w:r>
         <w:lastRenderedPageBreak/>
-        <w:t>Point 4:</w:t>
-      </w:r>
-      <w:r>
-        <w:tab/>
-      </w:r>
-      <w:r>
-        <w:tab/>
-        <w:t>57</w:t>
-      </w:r>
-      <w:r>
-        <w:tab/>
-        <w:t>34</w:t>
-      </w:r>
-      <w:r>
-        <w:tab/>
-        <w:t>88</w:t>
-      </w:r>
-      <w:r>
-        <w:tab/>
-        <w:t>90</w:t>
-      </w:r>
-      <w:r>
-        <w:tab/>
-      </w:r>
-    </w:p>
-    <w:p>
-      <w:pPr>
-        <w:spacing w:after="0" w:line="240" w:lineRule="auto"/>
-      </w:pPr>
-      <w:r>
         <w:t>Point 5:</w:t>
       </w:r>
       <w:r>
@@ -4099,11 +4107,7 @@
         <w:spacing w:after="0" w:line="240" w:lineRule="auto"/>
       </w:pPr>
       <w:r>
-        <w:t xml:space="preserve">Clustering-2 has two clusters that are have only one node (clusters 1 and 4), and one cluster with 2 nodes (cluster 3). This leaves most of the data points in cluster 2. It seems like Clustering-2 clustered a </w:t>
-      </w:r>
-      <w:r>
-        <w:lastRenderedPageBreak/>
-        <w:t>few noise data points, and put most of the data into one large cluster. This doesn’t seem to give us much information.</w:t>
+        <w:t>Clustering-2 has two clusters that are have only one node (clusters 1 and 4), and one cluster with 2 nodes (cluster 3). This leaves most of the data points in cluster 2. It seems like Clustering-2 clustered a few noise data points, and put most of the data into one large cluster. This doesn’t seem to give us much information.</w:t>
       </w:r>
       <w:r>
         <w:t xml:space="preserve"> The largest cluster has a centroid value around 70 for every dimension.</w:t>
@@ -4439,6 +4443,7 @@
         <w:spacing w:after="0" w:line="240" w:lineRule="auto"/>
       </w:pPr>
       <w:r>
+        <w:lastRenderedPageBreak/>
         <w:t xml:space="preserve"> Compute Rand Index for the comparison of Clustering-1 and Clustering-2 and show</w:t>
       </w:r>
       <w:r>
@@ -4533,13 +4538,7 @@
         <w:spacing w:after="0" w:line="240" w:lineRule="auto"/>
       </w:pPr>
       <w:r>
-        <w:t>The val</w:t>
-      </w:r>
-      <w:r>
-        <w:t xml:space="preserve">ue of ‘a’ means that there are </w:t>
-      </w:r>
-      <w:r>
-        <w:t xml:space="preserve">300 pairs that are in the same cluster in clustering-2 and they are in the same cluster in clustering-3. So, 443 pairs of points were clustered into the same cluster in both </w:t>
+        <w:t xml:space="preserve">The value of ‘a’ means that there are 300 pairs that are in the same cluster in clustering-2 and they are in the same cluster in clustering-3. So, 443 pairs of points were clustered into the same cluster in both </w:t>
       </w:r>
       <w:proofErr w:type="spellStart"/>
       <w:r>
@@ -4562,55 +4561,37 @@
         <w:spacing w:after="0" w:line="240" w:lineRule="auto"/>
       </w:pPr>
       <w:r>
-        <w:t>The value of ‘b’</w:t>
-      </w:r>
-      <w:r>
-        <w:t xml:space="preserve"> means that there 157</w:t>
-      </w:r>
-      <w:r>
-        <w:t xml:space="preserve"> pairs that are in different clusters in clustering-2 and they are in different clusters in clustering-3.</w:t>
-      </w:r>
-    </w:p>
-    <w:p>
-      <w:pPr>
-        <w:pStyle w:val="ListParagraph"/>
-        <w:spacing w:after="0" w:line="240" w:lineRule="auto"/>
-      </w:pPr>
-    </w:p>
-    <w:p>
-      <w:pPr>
-        <w:pStyle w:val="ListParagraph"/>
-        <w:spacing w:after="0" w:line="240" w:lineRule="auto"/>
-      </w:pPr>
-      <w:r>
-        <w:t xml:space="preserve">The value of ‘c’ means that there are </w:t>
-      </w:r>
-      <w:r>
-        <w:t>32</w:t>
-      </w:r>
-      <w:r>
-        <w:t xml:space="preserve"> pairs that clustering-2 put into the same cluster, while clustering-3 put into different clusters.</w:t>
-      </w:r>
-    </w:p>
-    <w:p>
-      <w:pPr>
-        <w:pStyle w:val="ListParagraph"/>
-        <w:spacing w:after="0" w:line="240" w:lineRule="auto"/>
-      </w:pPr>
-    </w:p>
-    <w:p>
-      <w:pPr>
-        <w:pStyle w:val="ListParagraph"/>
-        <w:spacing w:after="0" w:line="240" w:lineRule="auto"/>
-      </w:pPr>
-      <w:r>
-        <w:t>The value of ‘d’ means that</w:t>
-      </w:r>
-      <w:r>
-        <w:t xml:space="preserve"> there are 736</w:t>
-      </w:r>
-      <w:r>
-        <w:t xml:space="preserve"> pairs that clustering-2 put into different clusters, while clustering 3 put into the same clusters.</w:t>
+        <w:t>The value of ‘b’ means that there 157 pairs that are in different clusters in clustering-2 and they are in different clusters in clustering-3.</w:t>
+      </w:r>
+    </w:p>
+    <w:p>
+      <w:pPr>
+        <w:pStyle w:val="ListParagraph"/>
+        <w:spacing w:after="0" w:line="240" w:lineRule="auto"/>
+      </w:pPr>
+    </w:p>
+    <w:p>
+      <w:pPr>
+        <w:pStyle w:val="ListParagraph"/>
+        <w:spacing w:after="0" w:line="240" w:lineRule="auto"/>
+      </w:pPr>
+      <w:r>
+        <w:t>The value of ‘c’ means that there are 32 pairs that clustering-2 put into the same cluster, while clustering-3 put into different clusters.</w:t>
+      </w:r>
+    </w:p>
+    <w:p>
+      <w:pPr>
+        <w:pStyle w:val="ListParagraph"/>
+        <w:spacing w:after="0" w:line="240" w:lineRule="auto"/>
+      </w:pPr>
+    </w:p>
+    <w:p>
+      <w:pPr>
+        <w:pStyle w:val="ListParagraph"/>
+        <w:spacing w:after="0" w:line="240" w:lineRule="auto"/>
+      </w:pPr>
+      <w:r>
+        <w:t>The value of ‘d’ means that there are 736 pairs that clustering-2 put into different clusters, while clustering 3 put into the same clusters.</w:t>
       </w:r>
     </w:p>
     <w:p>
@@ -4652,16 +4633,11 @@
     </w:p>
     <w:p>
       <w:pPr>
-        <w:pStyle w:val="Heading2"/>
+        <w:pStyle w:val="MATLABCode"/>
       </w:pPr>
       <w:r>
         <w:t>Part 1</w:t>
       </w:r>
-    </w:p>
-    <w:p>
-      <w:pPr>
-        <w:pStyle w:val="MATLABCode"/>
-      </w:pPr>
       <w:r>
         <w:t>% K-Means clustering</w:t>
       </w:r>
@@ -4769,7 +4745,7 @@
       </w:r>
       <w:r>
         <w:br/>
-        <w:t xml:space="preserve">        [clusterID, centroids, ~, pointClusterDistance] = kmeans(Data, k, 'Start', Data(seeds,:));</w:t>
+        <w:t xml:space="preserve">        [clusterID, centroids, sumD] = kmeans(Data, k, 'Start', Data(seeds,:));</w:t>
       </w:r>
       <w:r>
         <w:br/>
@@ -4780,19 +4756,19 @@
       </w:r>
       <w:r>
         <w:br/>
-        <w:t xml:space="preserve">        SSE = 0;</w:t>
-      </w:r>
-      <w:r>
-        <w:br/>
-        <w:t xml:space="preserve">        for i = 1:50</w:t>
-      </w:r>
-      <w:r>
-        <w:br/>
-        <w:t xml:space="preserve">           cluster = clusterID(i);</w:t>
-      </w:r>
-      <w:r>
-        <w:br/>
-        <w:t xml:space="preserve">           SSE = SSE + pointClusterDistance(i, cluster).^2;</w:t>
+        <w:t xml:space="preserve">        SSE = sum(sumD);</w:t>
+      </w:r>
+      <w:r>
+        <w:br/>
+        <w:t xml:space="preserve">        if SSE &lt; minSSE(k)</w:t>
+      </w:r>
+      <w:r>
+        <w:br/>
+        <w:t xml:space="preserve">           minSSE(k) = SSE;</w:t>
+      </w:r>
+      <w:r>
+        <w:br/>
+        <w:t xml:space="preserve">           clustering{k} = {centroids clusterID};</w:t>
       </w:r>
       <w:r>
         <w:br/>
@@ -4800,22 +4776,6 @@
       </w:r>
       <w:r>
         <w:br/>
-        <w:t xml:space="preserve">        if SSE &lt; minSSE(k)</w:t>
-      </w:r>
-      <w:r>
-        <w:br/>
-        <w:t xml:space="preserve">           minSSE(k) = SSE;</w:t>
-      </w:r>
-      <w:r>
-        <w:br/>
-        <w:t xml:space="preserve">           clustering{k} = {centroids clusterID};</w:t>
-      </w:r>
-      <w:r>
-        <w:br/>
-        <w:t xml:space="preserve">        end</w:t>
-      </w:r>
-      <w:r>
-        <w:br/>
         <w:t xml:space="preserve">    end</w:t>
       </w:r>
       <w:r>
@@ -4847,36 +4807,36 @@
       </w:r>
       <w:r>
         <w:br/>
+        <w:t>title('SSE vs k value')</w:t>
+      </w:r>
+      <w:r>
+        <w:br/>
+        <w:t>xlabel('k value')</w:t>
+      </w:r>
+      <w:r>
+        <w:br/>
+        <w:t>ylabel('Min SSE')</w:t>
+      </w:r>
+      <w:r>
+        <w:br/>
+      </w:r>
+      <w:r>
+        <w:br/>
+        <w:t>% Select the best clustering</w:t>
+      </w:r>
+      <w:r>
+        <w:br/>
+        <w:t>choice = input('Please enter the best clustering (3-8): ');</w:t>
+      </w:r>
+      <w:r>
+        <w:br/>
+        <w:t>while choice &lt; 3 || choice &gt; 8</w:t>
+      </w:r>
+      <w:r>
+        <w:br/>
       </w:r>
       <w:r>
         <w:lastRenderedPageBreak/>
-        <w:t>title('SSE vs k value')</w:t>
-      </w:r>
-      <w:r>
-        <w:br/>
-        <w:t>xlabel('k value')</w:t>
-      </w:r>
-      <w:r>
-        <w:br/>
-        <w:t>ylabel('Min SSE')</w:t>
-      </w:r>
-      <w:r>
-        <w:br/>
-      </w:r>
-      <w:r>
-        <w:br/>
-        <w:t>% Select the best clustering</w:t>
-      </w:r>
-      <w:r>
-        <w:br/>
-        <w:t>choice = input('Please enter the best clustering (3-8): ');</w:t>
-      </w:r>
-      <w:r>
-        <w:br/>
-        <w:t>while choice &lt; 3 || choice &gt; 8</w:t>
-      </w:r>
-      <w:r>
-        <w:br/>
         <w:t xml:space="preserve">    fprintf('Invalid entry\n');</w:t>
       </w:r>
       <w:r>
@@ -4959,7 +4919,7 @@
       </w:r>
       <w:r>
         <w:br/>
-        <w:t>[clusterID, centroids, ~, pointClusterDistance] = kmeans(randomData, choice, 'Start', randomData(seeds,:));</w:t>
+        <w:t>[clusterID, centroids, sumD] = kmeans(randomData, choice, 'Start', randomData(seeds,:));</w:t>
       </w:r>
       <w:r>
         <w:br/>
@@ -4970,19 +4930,27 @@
       </w:r>
       <w:r>
         <w:br/>
-        <w:t>SSE = 0;</w:t>
-      </w:r>
-      <w:r>
-        <w:br/>
-        <w:t>for i = 1:50</w:t>
-      </w:r>
-      <w:r>
-        <w:br/>
-        <w:t xml:space="preserve">   cluster = clusterID(i);</w:t>
-      </w:r>
-      <w:r>
-        <w:br/>
-        <w:t xml:space="preserve">   SSE = SSE + pointClusterDistance(i, cluster).^2;</w:t>
+        <w:t>SSE = sum(sumD);</w:t>
+      </w:r>
+      <w:r>
+        <w:br/>
+        <w:t>fprintf('SSE value for random data: %0.2f\n',SSE);</w:t>
+      </w:r>
+      <w:r>
+        <w:br/>
+        <w:t>fprintf('Centroids for random data:\n')</w:t>
+      </w:r>
+      <w:r>
+        <w:br/>
+        <w:t>for i = 1:choice</w:t>
+      </w:r>
+      <w:r>
+        <w:br/>
+        <w:t xml:space="preserve">    fprintf('Centroid %i',i)</w:t>
+      </w:r>
+      <w:r>
+        <w:br/>
+        <w:t xml:space="preserve">    disp(centroids(i,:));</w:t>
       </w:r>
       <w:r>
         <w:br/>
@@ -4990,11 +4958,7 @@
       </w:r>
       <w:r>
         <w:br/>
-        <w:t>fprintf('SSE value for random data: %0.2f\n',SSE);</w:t>
-      </w:r>
-      <w:r>
-        <w:br/>
-        <w:t>fprintf('Centroids for random data:\n')</w:t>
+        <w:t>fprintf('Populations for clusters:\n')</w:t>
       </w:r>
       <w:r>
         <w:br/>
@@ -5002,11 +4966,7 @@
       </w:r>
       <w:r>
         <w:br/>
-        <w:t xml:space="preserve">    fprintf('Centroid %i',i)</w:t>
-      </w:r>
-      <w:r>
-        <w:br/>
-        <w:t xml:space="preserve">    disp(centroids(i,:));</w:t>
+        <w:t xml:space="preserve">   fprintf('Cluster %i: %i\n',i,sum(clusterID == i));</w:t>
       </w:r>
       <w:r>
         <w:br/>
@@ -5014,731 +4974,710 @@
       </w:r>
       <w:r>
         <w:br/>
-        <w:t>fprintf('Populations for clusters:\n')</w:t>
-      </w:r>
-      <w:r>
-        <w:br/>
-        <w:t>for i = 1:choice</w:t>
-      </w:r>
-      <w:r>
-        <w:br/>
-        <w:t xml:space="preserve">   fprintf('Cluster %i: %i\n',i,sum(clusterID == i));</w:t>
-      </w:r>
-      <w:r>
-        <w:br/>
-        <w:t>end</w:t>
-      </w:r>
-      <w:r>
-        <w:br/>
         <w:t>hold on; plot(choice, SSE, 'r*');</w:t>
       </w:r>
       <w:r>
         <w:br/>
         <w:t>legend('Student Data','Random Data');</w:t>
       </w:r>
-    </w:p>
-    <w:p>
-      <w:pPr>
-        <w:spacing w:after="0" w:line="240" w:lineRule="auto"/>
-        <w:ind w:left="720"/>
-      </w:pPr>
-    </w:p>
-    <w:p>
-      <w:pPr>
-        <w:pStyle w:val="Heading2"/>
-      </w:pPr>
-      <w:r>
-        <w:lastRenderedPageBreak/>
-        <w:t>Part 2</w:t>
-      </w:r>
-    </w:p>
-    <w:p>
-      <w:pPr>
-        <w:pStyle w:val="MATLABCode"/>
-      </w:pPr>
-      <w:r>
-        <w:t>clear all; close all; clc;</w:t>
-      </w:r>
-      <w:r>
-        <w:br/>
-      </w:r>
-      <w:r>
-        <w:br/>
-        <w:t>Data = xlsread('StudentData2.xlsx','B2:E51');</w:t>
-      </w:r>
-      <w:r>
-        <w:br/>
-      </w:r>
-      <w:r>
-        <w:br/>
-        <w:t>numClusters = 4;</w:t>
-      </w:r>
-      <w:r>
-        <w:br/>
-      </w:r>
-      <w:r>
-        <w:br/>
-        <w:t>% Perform clustering</w:t>
-      </w:r>
-      <w:r>
-        <w:br/>
-        <w:t>dist = pdist(Data);</w:t>
-      </w:r>
-      <w:r>
-        <w:br/>
-        <w:t>clustering2 = linkage(dist, 'single');</w:t>
-      </w:r>
-      <w:r>
-        <w:br/>
-        <w:t>clustering3 = linkage(dist, 'complete');</w:t>
-      </w:r>
-      <w:r>
-        <w:br/>
-      </w:r>
-      <w:r>
-        <w:br/>
-        <w:t>% Display dendrograms</w:t>
-      </w:r>
-      <w:r>
-        <w:br/>
-        <w:t>figure</w:t>
-      </w:r>
-      <w:r>
-        <w:br/>
-        <w:t>dendrogram(clustering2);</w:t>
-      </w:r>
-      <w:r>
-        <w:br/>
-        <w:t>title('Hierarchical clustering (Single-link)')</w:t>
-      </w:r>
-      <w:r>
-        <w:br/>
-      </w:r>
-      <w:r>
-        <w:br/>
-        <w:t>figure</w:t>
-      </w:r>
-      <w:r>
-        <w:br/>
-        <w:t>dendrogram(clustering3);</w:t>
-      </w:r>
-      <w:r>
-        <w:br/>
-        <w:t>title('Hierarchical clustering (Complete-link)')</w:t>
-      </w:r>
-      <w:r>
-        <w:br/>
-      </w:r>
-      <w:r>
-        <w:br/>
-        <w:t>% Create 4 clusters</w:t>
-      </w:r>
-      <w:r>
-        <w:br/>
-        <w:t>labels2 = cluster(clustering2, 'maxclust', numClusters);</w:t>
-      </w:r>
-      <w:r>
-        <w:br/>
-        <w:t>labels3 = cluster(clustering3, 'maxclust', numClusters);</w:t>
-      </w:r>
-      <w:r>
-        <w:br/>
-      </w:r>
-      <w:r>
-        <w:br/>
-        <w:t>% Calculate centroids</w:t>
-      </w:r>
-      <w:r>
-        <w:br/>
-        <w:t>clusters2 = cell(numClusters,1);</w:t>
-      </w:r>
-      <w:r>
-        <w:br/>
-        <w:t>centroids2 = zeros(numClusters,4);</w:t>
-      </w:r>
-      <w:r>
-        <w:br/>
-        <w:t>clusters3 = cell(numClusters,1);</w:t>
-      </w:r>
-      <w:r>
-        <w:br/>
-        <w:t>centroids3 = zeros(numClusters,4);</w:t>
-      </w:r>
-      <w:r>
-        <w:br/>
-        <w:t>for i = 1:numClusters</w:t>
-      </w:r>
-      <w:r>
-        <w:br/>
-        <w:t xml:space="preserve">    clusters2{i} = Data(labels2 == i,:);</w:t>
-      </w:r>
-      <w:r>
-        <w:br/>
-        <w:t xml:space="preserve">    if sum(labels2 == i) &gt; 1</w:t>
-      </w:r>
-      <w:r>
-        <w:br/>
-        <w:t xml:space="preserve">        centroids2(i,:) = sum(clusters2{i}) / sum(labels2 == i);</w:t>
-      </w:r>
-      <w:r>
-        <w:br/>
-        <w:t xml:space="preserve">    else</w:t>
-      </w:r>
-      <w:r>
-        <w:br/>
-        <w:t xml:space="preserve">        centroids2(i,:) = clusters2{i};</w:t>
-      </w:r>
-      <w:r>
-        <w:br/>
-        <w:t xml:space="preserve">    end</w:t>
-      </w:r>
-      <w:r>
-        <w:br/>
-      </w:r>
-      <w:r>
-        <w:br/>
-        <w:t xml:space="preserve">    clusters3{i} = Data(labels3 == i,:);</w:t>
-      </w:r>
-      <w:r>
-        <w:br/>
-        <w:t xml:space="preserve">    if sum(labels3 == i) &gt; 1</w:t>
-      </w:r>
-      <w:r>
-        <w:br/>
-        <w:t xml:space="preserve">        centroids3(i,:) = sum(clusters3{i}) / sum(labels3 == i);</w:t>
-      </w:r>
-      <w:r>
-        <w:br/>
-        <w:t xml:space="preserve">    else</w:t>
-      </w:r>
-      <w:r>
-        <w:br/>
-        <w:t xml:space="preserve">        centroids3(i,:) = clusters3{i};</w:t>
-      </w:r>
-      <w:r>
-        <w:br/>
-        <w:t xml:space="preserve">    end</w:t>
-      </w:r>
-      <w:r>
-        <w:br/>
-        <w:t>end</w:t>
-      </w:r>
-      <w:r>
-        <w:br/>
-      </w:r>
-      <w:r>
-        <w:br/>
-        <w:t>% Print the clusters</w:t>
-      </w:r>
-      <w:r>
-        <w:br/>
-        <w:t>fprintf('-- Clustering-2 --\n')</w:t>
-      </w:r>
-      <w:r>
-        <w:br/>
-        <w:t>fprintf('Centroids:\n')</w:t>
-      </w:r>
-      <w:r>
-        <w:br/>
-        <w:t>for i = 1:numClusters</w:t>
-      </w:r>
-      <w:r>
-        <w:br/>
-        <w:t xml:space="preserve">    fprintf('Centroid %i: ',i)</w:t>
-      </w:r>
-      <w:r>
-        <w:br/>
-        <w:t xml:space="preserve">    disp(centroids2(i,:))</w:t>
-      </w:r>
-      <w:r>
-        <w:br/>
-      </w:r>
-      <w:r>
-        <w:lastRenderedPageBreak/>
-        <w:t>end</w:t>
-      </w:r>
-      <w:r>
-        <w:br/>
-        <w:t>for i = 1:numClusters</w:t>
-      </w:r>
-      <w:r>
-        <w:br/>
-        <w:t xml:space="preserve">    curCluster = clusters2{i};</w:t>
-      </w:r>
-      <w:r>
-        <w:br/>
-        <w:t xml:space="preserve">    [numRows numCols] = size(curCluster);</w:t>
-      </w:r>
-      <w:r>
-        <w:br/>
-        <w:t xml:space="preserve">    fprintf('Cluster #%i - %i points\n',i,numRows);</w:t>
-      </w:r>
-      <w:r>
-        <w:br/>
-        <w:t xml:space="preserve">    for row = 1:numRows</w:t>
-      </w:r>
-      <w:r>
-        <w:br/>
-        <w:t xml:space="preserve">        point = curCluster(row,:);</w:t>
-      </w:r>
-      <w:r>
-        <w:br/>
-        <w:t xml:space="preserve">        fprintf('Point %i:\t',row);</w:t>
-      </w:r>
-      <w:r>
-        <w:br/>
-        <w:t xml:space="preserve">        for dim = 1:length(point)</w:t>
-      </w:r>
-      <w:r>
-        <w:br/>
-        <w:t xml:space="preserve">            fprintf('%i\t',point(dim));</w:t>
-      </w:r>
-      <w:r>
-        <w:br/>
-        <w:t xml:space="preserve">        end</w:t>
-      </w:r>
-      <w:r>
-        <w:br/>
-        <w:t xml:space="preserve">        fprintf('\n');</w:t>
-      </w:r>
-      <w:r>
-        <w:br/>
-        <w:t xml:space="preserve">    end</w:t>
-      </w:r>
-      <w:r>
-        <w:br/>
-        <w:t>end</w:t>
-      </w:r>
-      <w:r>
-        <w:br/>
-        <w:t>fprintf('\n\n');</w:t>
-      </w:r>
-      <w:r>
-        <w:br/>
-        <w:t>fprintf('-- Clustering-3 --\n')</w:t>
-      </w:r>
-      <w:r>
-        <w:br/>
-        <w:t>fprintf('Centroids:\n')</w:t>
-      </w:r>
-      <w:r>
-        <w:br/>
-        <w:t>for i = 1:numClusters</w:t>
-      </w:r>
-      <w:r>
-        <w:br/>
-        <w:t xml:space="preserve">    fprintf('Centroid %i: ',i)</w:t>
-      </w:r>
-      <w:r>
-        <w:br/>
-        <w:t xml:space="preserve">    disp(centroids3(i,:))</w:t>
-      </w:r>
-      <w:r>
-        <w:br/>
-        <w:t>end</w:t>
-      </w:r>
-      <w:r>
-        <w:br/>
-        <w:t>for i = 1:numClusters</w:t>
-      </w:r>
-      <w:r>
-        <w:br/>
-        <w:t xml:space="preserve">    curCluster = clusters3{i};</w:t>
-      </w:r>
-      <w:r>
-        <w:br/>
-        <w:t xml:space="preserve">    [numRows numCols] = size(curCluster);</w:t>
-      </w:r>
-      <w:r>
-        <w:br/>
-        <w:t xml:space="preserve">    fprintf('Cluster #%i - %i points\n',i,numRows);</w:t>
-      </w:r>
-      <w:r>
-        <w:br/>
-        <w:t xml:space="preserve">    for row = 1:numRows</w:t>
-      </w:r>
-      <w:r>
-        <w:br/>
-        <w:t xml:space="preserve">        point = curCluster(row,:);</w:t>
-      </w:r>
-      <w:r>
-        <w:br/>
-        <w:t xml:space="preserve">        fprintf('Point %i:\t',row);</w:t>
-      </w:r>
-      <w:r>
-        <w:br/>
-        <w:t xml:space="preserve">        for dim = 1:length(point)</w:t>
-      </w:r>
-      <w:r>
-        <w:br/>
-        <w:t xml:space="preserve">            fprintf('%i\t',point(dim));</w:t>
-      </w:r>
-      <w:r>
-        <w:br/>
-        <w:t xml:space="preserve">        end</w:t>
-      </w:r>
-      <w:r>
-        <w:br/>
-        <w:t xml:space="preserve">        fprintf('\n');</w:t>
-      </w:r>
-      <w:r>
-        <w:br/>
-        <w:t xml:space="preserve">    end</w:t>
-      </w:r>
-      <w:r>
-        <w:br/>
-        <w:t>end</w:t>
-      </w:r>
-      <w:r>
-        <w:br/>
-      </w:r>
-      <w:r>
-        <w:br/>
-        <w:t>% Calculate rand index</w:t>
-      </w:r>
-      <w:r>
-        <w:br/>
-        <w:t>a = 0;</w:t>
-      </w:r>
-      <w:r>
-        <w:br/>
-        <w:t>b = 0;</w:t>
-      </w:r>
-      <w:r>
-        <w:br/>
-        <w:t>c = 0;</w:t>
-      </w:r>
-      <w:r>
-        <w:br/>
-        <w:t>d = 0;</w:t>
-      </w:r>
-      <w:r>
-        <w:br/>
-        <w:t>for i = 1:length(labels2)</w:t>
-      </w:r>
-      <w:r>
-        <w:br/>
-        <w:t xml:space="preserve">    for j = i+1:length(labels2)</w:t>
-      </w:r>
-      <w:r>
-        <w:br/>
-        <w:t xml:space="preserve">        % Are elements i,j in same set in clustering 1?</w:t>
-      </w:r>
-      <w:r>
-        <w:br/>
-        <w:t xml:space="preserve">        p2 = labels2(i) == labels2(j);</w:t>
-      </w:r>
-      <w:r>
-        <w:br/>
-      </w:r>
-      <w:r>
-        <w:br/>
-        <w:t xml:space="preserve">        % What set is pair i,j in clustering3?</w:t>
-      </w:r>
-      <w:r>
-        <w:br/>
-        <w:t xml:space="preserve">        p3 = labels3(i) == labels3(j);</w:t>
-      </w:r>
-      <w:r>
-        <w:br/>
-      </w:r>
-      <w:r>
-        <w:br/>
-        <w:t xml:space="preserve">        if p2 &amp;&amp; p3</w:t>
-      </w:r>
-      <w:r>
-        <w:br/>
-        <w:t xml:space="preserve">            % They in the same set in both clusterings</w:t>
-      </w:r>
-      <w:r>
-        <w:br/>
-        <w:t xml:space="preserve">            a = a + 1;</w:t>
-      </w:r>
-      <w:r>
-        <w:br/>
-        <w:t xml:space="preserve">        elseif ~p2 &amp;&amp; ~p3</w:t>
-      </w:r>
-      <w:r>
-        <w:br/>
-        <w:t xml:space="preserve">            % They are in different sets in both clusterings</w:t>
-      </w:r>
-      <w:r>
-        <w:br/>
-        <w:t xml:space="preserve">            b = b + 1;</w:t>
-      </w:r>
-      <w:r>
-        <w:br/>
-      </w:r>
-      <w:r>
-        <w:lastRenderedPageBreak/>
-        <w:t xml:space="preserve">        elseif p2 &amp;&amp; ~p3</w:t>
-      </w:r>
-      <w:r>
-        <w:br/>
-        <w:t xml:space="preserve">            % They are in the same set clustering2, diff sets clustering3</w:t>
-      </w:r>
-      <w:r>
-        <w:br/>
-        <w:t xml:space="preserve">            c = c + 1;</w:t>
-      </w:r>
-      <w:r>
-        <w:br/>
-        <w:t xml:space="preserve">        else</w:t>
-      </w:r>
-      <w:r>
-        <w:br/>
-        <w:t xml:space="preserve">            % They are in diff set clustering2, same sets clustering3</w:t>
-      </w:r>
-      <w:r>
-        <w:br/>
-        <w:t xml:space="preserve">            d = d + 1;</w:t>
-      </w:r>
-      <w:r>
-        <w:br/>
-        <w:t xml:space="preserve">        end</w:t>
-      </w:r>
-      <w:r>
-        <w:br/>
-        <w:t xml:space="preserve">    end</w:t>
-      </w:r>
-      <w:r>
-        <w:br/>
-        <w:t>end</w:t>
-      </w:r>
-      <w:r>
-        <w:br/>
-        <w:t>randIndex = (a + b)/(a + b + c + d);</w:t>
-      </w:r>
-      <w:r>
-        <w:br/>
-      </w:r>
-      <w:r>
-        <w:br/>
-        <w:t>fprintf('\n')</w:t>
-      </w:r>
-      <w:r>
-        <w:br/>
-        <w:t>fprintf('Comparing Clustering-2 to Clustering-3\n')</w:t>
-      </w:r>
-      <w:r>
-        <w:br/>
-        <w:t>fprintf('a = %i\n',a);</w:t>
-      </w:r>
-      <w:r>
-        <w:br/>
-        <w:t>fprintf('b = %i\n',b);</w:t>
-      </w:r>
-      <w:r>
-        <w:br/>
-        <w:t>fprintf('c = %i\n',c);</w:t>
-      </w:r>
-      <w:r>
-        <w:br/>
-        <w:t>fprintf('d = %i\n',d);</w:t>
-      </w:r>
-      <w:r>
-        <w:br/>
-        <w:t>fprintf('Rand Index: %0.4f\n',randIndex);</w:t>
-      </w:r>
-      <w:r>
-        <w:br/>
-      </w:r>
-      <w:r>
-        <w:br/>
-        <w:t>save('Clustering-2', 'clustering2','clusters2','labels2','centroids2');</w:t>
-      </w:r>
-      <w:r>
-        <w:br/>
-        <w:t>save('Clustering-3', 'clustering3','clusters3','labels3','centroids3');</w:t>
-      </w:r>
-    </w:p>
-    <w:p/>
-    <w:p>
-      <w:pPr>
-        <w:pStyle w:val="Heading2"/>
-      </w:pPr>
-      <w:r>
-        <w:t>Part 3</w:t>
-      </w:r>
-    </w:p>
-    <w:p>
-      <w:pPr>
-        <w:pStyle w:val="MATLABCode"/>
-      </w:pPr>
-      <w:r>
-        <w:t>% Compare Clustering-1 and Clustering-2</w:t>
-      </w:r>
-      <w:r>
-        <w:br/>
-        <w:t>clear; clc;</w:t>
-      </w:r>
-      <w:r>
-        <w:br/>
-      </w:r>
-      <w:r>
-        <w:br/>
-        <w:t>load Clustering-1</w:t>
-      </w:r>
-      <w:r>
-        <w:br/>
-        <w:t>load Clustering-2</w:t>
-      </w:r>
-      <w:r>
-        <w:br/>
-      </w:r>
-      <w:r>
-        <w:br/>
-        <w:t>% Calculate rand index</w:t>
-      </w:r>
-      <w:r>
-        <w:br/>
-        <w:t>a = 0;</w:t>
-      </w:r>
-      <w:r>
-        <w:br/>
-        <w:t>b = 0;</w:t>
-      </w:r>
-      <w:r>
-        <w:br/>
-        <w:t>c = 0;</w:t>
-      </w:r>
-      <w:r>
-        <w:br/>
-        <w:t>d = 0;</w:t>
-      </w:r>
-      <w:r>
-        <w:br/>
-        <w:t>for i = 1:length(labels1)</w:t>
-      </w:r>
-      <w:r>
-        <w:br/>
-        <w:t xml:space="preserve">    for j = i+1:length(labels1)</w:t>
-      </w:r>
-      <w:r>
-        <w:br/>
-        <w:t xml:space="preserve">        % Are elements i,j in same set in clustering 1?</w:t>
-      </w:r>
-      <w:r>
-        <w:br/>
-        <w:t xml:space="preserve">        p1 = labels1(i) == labels1(j);</w:t>
-      </w:r>
-      <w:r>
-        <w:br/>
-      </w:r>
-      <w:r>
-        <w:br/>
-        <w:t xml:space="preserve">        % What set is pair i,j in clustering3?</w:t>
-      </w:r>
-      <w:r>
-        <w:br/>
-        <w:t xml:space="preserve">        p2 = labels2(i) == labels2(j);</w:t>
-      </w:r>
-      <w:r>
-        <w:br/>
-      </w:r>
-      <w:r>
-        <w:br/>
-        <w:t xml:space="preserve">        if p1 &amp;&amp; p2</w:t>
-      </w:r>
-      <w:r>
-        <w:br/>
-        <w:t xml:space="preserve">            % They in the same set in both clusterings</w:t>
-      </w:r>
-      <w:r>
-        <w:br/>
-        <w:t xml:space="preserve">            a = a + 1;</w:t>
-      </w:r>
-      <w:r>
-        <w:br/>
-        <w:t xml:space="preserve">        elseif ~p1 &amp;&amp; ~p2</w:t>
-      </w:r>
-      <w:r>
-        <w:br/>
-        <w:t xml:space="preserve">            % They are in different sets in both clusterings</w:t>
-      </w:r>
-      <w:r>
-        <w:br/>
-        <w:t xml:space="preserve">            b = b + 1;</w:t>
-      </w:r>
-      <w:r>
-        <w:br/>
-        <w:t xml:space="preserve">        elseif p1 &amp;&amp; ~p2</w:t>
-      </w:r>
-      <w:r>
-        <w:br/>
-      </w:r>
-      <w:r>
-        <w:lastRenderedPageBreak/>
-        <w:t xml:space="preserve">            % They are in the same set clustering2, diff sets clustering3</w:t>
-      </w:r>
-      <w:r>
-        <w:br/>
-        <w:t xml:space="preserve">            c = c + 1;</w:t>
-      </w:r>
-      <w:r>
-        <w:br/>
-        <w:t xml:space="preserve">        else</w:t>
-      </w:r>
-      <w:r>
-        <w:br/>
-        <w:t xml:space="preserve">            % They are in diff set clustering2, same sets clustering3</w:t>
-      </w:r>
-      <w:r>
-        <w:br/>
-        <w:t xml:space="preserve">            d = d + 1;</w:t>
-      </w:r>
-      <w:r>
-        <w:br/>
-        <w:t xml:space="preserve">        end</w:t>
-      </w:r>
-      <w:r>
-        <w:br/>
-        <w:t xml:space="preserve">    end</w:t>
-      </w:r>
-      <w:r>
-        <w:br/>
-        <w:t>end</w:t>
-      </w:r>
-      <w:r>
-        <w:br/>
-        <w:t>randIndex = (a + b)/(a + b + c + d);</w:t>
-      </w:r>
-      <w:r>
-        <w:br/>
-      </w:r>
-      <w:r>
-        <w:br/>
-        <w:t>fprintf('\n')</w:t>
-      </w:r>
-      <w:r>
-        <w:br/>
-        <w:t>fprintf('Comparing Clustering-1 to Clustering-2\n')</w:t>
-      </w:r>
-      <w:r>
-        <w:br/>
-        <w:t>fprintf('a = %i\n',a);</w:t>
-      </w:r>
-      <w:r>
-        <w:br/>
-        <w:t>fprintf('b = %i\n',b);</w:t>
-      </w:r>
-      <w:r>
-        <w:br/>
-        <w:t>fprintf('c = %i\n',c);</w:t>
-      </w:r>
-      <w:r>
-        <w:br/>
-        <w:t>fprintf('d = %i\n',d);</w:t>
-      </w:r>
-      <w:r>
-        <w:br/>
-        <w:t>fprintf('Rand Index: %0.4f\n',randIndex);</w:t>
-      </w:r>
-    </w:p>
-    <w:p>
       <w:bookmarkStart w:id="0" w:name="_GoBack"/>
       <w:bookmarkEnd w:id="0"/>
     </w:p>
+    <w:p>
+      <w:pPr>
+        <w:pStyle w:val="Heading2"/>
+      </w:pPr>
+      <w:r>
+        <w:t>Part 2</w:t>
+      </w:r>
+    </w:p>
+    <w:p>
+      <w:pPr>
+        <w:pStyle w:val="MATLABCode"/>
+      </w:pPr>
+      <w:r>
+        <w:t>clear all; close all; clc;</w:t>
+      </w:r>
+      <w:r>
+        <w:br/>
+      </w:r>
+      <w:r>
+        <w:br/>
+        <w:t>Data = xlsread('StudentData2.xlsx','B2:E51');</w:t>
+      </w:r>
+      <w:r>
+        <w:br/>
+      </w:r>
+      <w:r>
+        <w:br/>
+        <w:t>numClusters = 4;</w:t>
+      </w:r>
+      <w:r>
+        <w:br/>
+      </w:r>
+      <w:r>
+        <w:br/>
+        <w:t>% Perform clustering</w:t>
+      </w:r>
+      <w:r>
+        <w:br/>
+        <w:t>dist = pdist(Data);</w:t>
+      </w:r>
+      <w:r>
+        <w:br/>
+        <w:t>clustering2 = linkage(dist, 'single');</w:t>
+      </w:r>
+      <w:r>
+        <w:br/>
+        <w:t>clustering3 = linkage(dist, 'complete');</w:t>
+      </w:r>
+      <w:r>
+        <w:br/>
+      </w:r>
+      <w:r>
+        <w:br/>
+        <w:t>% Display dendrograms</w:t>
+      </w:r>
+      <w:r>
+        <w:br/>
+      </w:r>
+      <w:r>
+        <w:lastRenderedPageBreak/>
+        <w:t>figure</w:t>
+      </w:r>
+      <w:r>
+        <w:br/>
+        <w:t>dendrogram(clustering2);</w:t>
+      </w:r>
+      <w:r>
+        <w:br/>
+        <w:t>title('Hierarchical clustering (Single-link)')</w:t>
+      </w:r>
+      <w:r>
+        <w:br/>
+      </w:r>
+      <w:r>
+        <w:br/>
+        <w:t>figure</w:t>
+      </w:r>
+      <w:r>
+        <w:br/>
+        <w:t>dendrogram(clustering3);</w:t>
+      </w:r>
+      <w:r>
+        <w:br/>
+        <w:t>title('Hierarchical clustering (Complete-link)')</w:t>
+      </w:r>
+      <w:r>
+        <w:br/>
+      </w:r>
+      <w:r>
+        <w:br/>
+        <w:t>% Create 4 clusters</w:t>
+      </w:r>
+      <w:r>
+        <w:br/>
+        <w:t>labels2 = cluster(clustering2, 'maxclust', numClusters);</w:t>
+      </w:r>
+      <w:r>
+        <w:br/>
+        <w:t>labels3 = cluster(clustering3, 'maxclust', numClusters);</w:t>
+      </w:r>
+      <w:r>
+        <w:br/>
+      </w:r>
+      <w:r>
+        <w:br/>
+        <w:t>% Calculate centroids</w:t>
+      </w:r>
+      <w:r>
+        <w:br/>
+        <w:t>clusters2 = cell(numClusters,1);</w:t>
+      </w:r>
+      <w:r>
+        <w:br/>
+        <w:t>centroids2 = zeros(numClusters,4);</w:t>
+      </w:r>
+      <w:r>
+        <w:br/>
+        <w:t>clusters3 = cell(numClusters,1);</w:t>
+      </w:r>
+      <w:r>
+        <w:br/>
+        <w:t>centroids3 = zeros(numClusters,4);</w:t>
+      </w:r>
+      <w:r>
+        <w:br/>
+        <w:t>for i = 1:numClusters</w:t>
+      </w:r>
+      <w:r>
+        <w:br/>
+        <w:t xml:space="preserve">    clusters2{i} = Data(labels2 == i,:);</w:t>
+      </w:r>
+      <w:r>
+        <w:br/>
+        <w:t xml:space="preserve">    if sum(labels2 == i) &gt; 1</w:t>
+      </w:r>
+      <w:r>
+        <w:br/>
+        <w:t xml:space="preserve">        centroids2(i,:) = sum(clusters2{i}) / sum(labels2 == i);</w:t>
+      </w:r>
+      <w:r>
+        <w:br/>
+        <w:t xml:space="preserve">    else</w:t>
+      </w:r>
+      <w:r>
+        <w:br/>
+        <w:t xml:space="preserve">        centroids2(i,:) = clusters2{i};</w:t>
+      </w:r>
+      <w:r>
+        <w:br/>
+        <w:t xml:space="preserve">    end</w:t>
+      </w:r>
+      <w:r>
+        <w:br/>
+      </w:r>
+      <w:r>
+        <w:br/>
+        <w:t xml:space="preserve">    clusters3{i} = Data(labels3 == i,:);</w:t>
+      </w:r>
+      <w:r>
+        <w:br/>
+        <w:t xml:space="preserve">    if sum(labels3 == i) &gt; 1</w:t>
+      </w:r>
+      <w:r>
+        <w:br/>
+        <w:t xml:space="preserve">        centroids3(i,:) = sum(clusters3{i}) / sum(labels3 == i);</w:t>
+      </w:r>
+      <w:r>
+        <w:br/>
+        <w:t xml:space="preserve">    else</w:t>
+      </w:r>
+      <w:r>
+        <w:br/>
+        <w:t xml:space="preserve">        centroids3(i,:) = clusters3{i};</w:t>
+      </w:r>
+      <w:r>
+        <w:br/>
+        <w:t xml:space="preserve">    end</w:t>
+      </w:r>
+      <w:r>
+        <w:br/>
+        <w:t>end</w:t>
+      </w:r>
+      <w:r>
+        <w:br/>
+      </w:r>
+      <w:r>
+        <w:br/>
+        <w:t>% Print the clusters</w:t>
+      </w:r>
+      <w:r>
+        <w:br/>
+        <w:t>fprintf('-- Clustering-2 --\n')</w:t>
+      </w:r>
+      <w:r>
+        <w:br/>
+        <w:t>fprintf('Centroids:\n')</w:t>
+      </w:r>
+      <w:r>
+        <w:br/>
+        <w:t>for i = 1:numClusters</w:t>
+      </w:r>
+      <w:r>
+        <w:br/>
+        <w:t xml:space="preserve">    fprintf('Centroid %i: ',i)</w:t>
+      </w:r>
+      <w:r>
+        <w:br/>
+        <w:t xml:space="preserve">    disp(centroids2(i,:))</w:t>
+      </w:r>
+      <w:r>
+        <w:br/>
+        <w:t>end</w:t>
+      </w:r>
+      <w:r>
+        <w:br/>
+        <w:t>for i = 1:numClusters</w:t>
+      </w:r>
+      <w:r>
+        <w:br/>
+        <w:t xml:space="preserve">    curCluster = clusters2{i};</w:t>
+      </w:r>
+      <w:r>
+        <w:br/>
+        <w:t xml:space="preserve">    [numRows numCols] = size(curCluster);</w:t>
+      </w:r>
+      <w:r>
+        <w:br/>
+        <w:t xml:space="preserve">    fprintf('Cluster #%i - %i points\n',i,numRows);</w:t>
+      </w:r>
+      <w:r>
+        <w:br/>
+        <w:t xml:space="preserve">    for row = 1:numRows</w:t>
+      </w:r>
+      <w:r>
+        <w:br/>
+        <w:t xml:space="preserve">        point = curCluster(row,:);</w:t>
+      </w:r>
+      <w:r>
+        <w:br/>
+        <w:t xml:space="preserve">        fprintf('Point %i:\t',row);</w:t>
+      </w:r>
+      <w:r>
+        <w:br/>
+        <w:t xml:space="preserve">        for dim = 1:length(point)</w:t>
+      </w:r>
+      <w:r>
+        <w:br/>
+        <w:t xml:space="preserve">            fprintf('%i\t',point(dim));</w:t>
+      </w:r>
+      <w:r>
+        <w:br/>
+        <w:t xml:space="preserve">        end</w:t>
+      </w:r>
+      <w:r>
+        <w:br/>
+        <w:t xml:space="preserve">        fprintf('\n');</w:t>
+      </w:r>
+      <w:r>
+        <w:br/>
+        <w:t xml:space="preserve">    end</w:t>
+      </w:r>
+      <w:r>
+        <w:br/>
+        <w:t>end</w:t>
+      </w:r>
+      <w:r>
+        <w:br/>
+        <w:t>fprintf('\n\n');</w:t>
+      </w:r>
+      <w:r>
+        <w:br/>
+      </w:r>
+      <w:r>
+        <w:lastRenderedPageBreak/>
+        <w:t>fprintf('-- Clustering-3 --\n')</w:t>
+      </w:r>
+      <w:r>
+        <w:br/>
+        <w:t>fprintf('Centroids:\n')</w:t>
+      </w:r>
+      <w:r>
+        <w:br/>
+        <w:t>for i = 1:numClusters</w:t>
+      </w:r>
+      <w:r>
+        <w:br/>
+        <w:t xml:space="preserve">    fprintf('Centroid %i: ',i)</w:t>
+      </w:r>
+      <w:r>
+        <w:br/>
+        <w:t xml:space="preserve">    disp(centroids3(i,:))</w:t>
+      </w:r>
+      <w:r>
+        <w:br/>
+        <w:t>end</w:t>
+      </w:r>
+      <w:r>
+        <w:br/>
+        <w:t>for i = 1:numClusters</w:t>
+      </w:r>
+      <w:r>
+        <w:br/>
+        <w:t xml:space="preserve">    curCluster = clusters3{i};</w:t>
+      </w:r>
+      <w:r>
+        <w:br/>
+        <w:t xml:space="preserve">    [numRows numCols] = size(curCluster);</w:t>
+      </w:r>
+      <w:r>
+        <w:br/>
+        <w:t xml:space="preserve">    fprintf('Cluster #%i - %i points\n',i,numRows);</w:t>
+      </w:r>
+      <w:r>
+        <w:br/>
+        <w:t xml:space="preserve">    for row = 1:numRows</w:t>
+      </w:r>
+      <w:r>
+        <w:br/>
+        <w:t xml:space="preserve">        point = curCluster(row,:);</w:t>
+      </w:r>
+      <w:r>
+        <w:br/>
+        <w:t xml:space="preserve">        fprintf('Point %i:\t',row);</w:t>
+      </w:r>
+      <w:r>
+        <w:br/>
+        <w:t xml:space="preserve">        for dim = 1:length(point)</w:t>
+      </w:r>
+      <w:r>
+        <w:br/>
+        <w:t xml:space="preserve">            fprintf('%i\t',point(dim));</w:t>
+      </w:r>
+      <w:r>
+        <w:br/>
+        <w:t xml:space="preserve">        end</w:t>
+      </w:r>
+      <w:r>
+        <w:br/>
+        <w:t xml:space="preserve">        fprintf('\n');</w:t>
+      </w:r>
+      <w:r>
+        <w:br/>
+        <w:t xml:space="preserve">    end</w:t>
+      </w:r>
+      <w:r>
+        <w:br/>
+        <w:t>end</w:t>
+      </w:r>
+      <w:r>
+        <w:br/>
+      </w:r>
+      <w:r>
+        <w:br/>
+        <w:t>% Calculate rand index</w:t>
+      </w:r>
+      <w:r>
+        <w:br/>
+        <w:t>a = 0;</w:t>
+      </w:r>
+      <w:r>
+        <w:br/>
+        <w:t>b = 0;</w:t>
+      </w:r>
+      <w:r>
+        <w:br/>
+        <w:t>c = 0;</w:t>
+      </w:r>
+      <w:r>
+        <w:br/>
+        <w:t>d = 0;</w:t>
+      </w:r>
+      <w:r>
+        <w:br/>
+        <w:t>for i = 1:length(labels2)</w:t>
+      </w:r>
+      <w:r>
+        <w:br/>
+        <w:t xml:space="preserve">    for j = i+1:length(labels2)</w:t>
+      </w:r>
+      <w:r>
+        <w:br/>
+        <w:t xml:space="preserve">        % Are elements i,j in same set in clustering 1?</w:t>
+      </w:r>
+      <w:r>
+        <w:br/>
+        <w:t xml:space="preserve">        p2 = labels2(i) == labels2(j);</w:t>
+      </w:r>
+      <w:r>
+        <w:br/>
+      </w:r>
+      <w:r>
+        <w:br/>
+        <w:t xml:space="preserve">        % What set is pair i,j in clustering3?</w:t>
+      </w:r>
+      <w:r>
+        <w:br/>
+        <w:t xml:space="preserve">        p3 = labels3(i) == labels3(j);</w:t>
+      </w:r>
+      <w:r>
+        <w:br/>
+      </w:r>
+      <w:r>
+        <w:br/>
+        <w:t xml:space="preserve">        if p2 &amp;&amp; p3</w:t>
+      </w:r>
+      <w:r>
+        <w:br/>
+        <w:t xml:space="preserve">            % They in the same set in both clusterings</w:t>
+      </w:r>
+      <w:r>
+        <w:br/>
+        <w:t xml:space="preserve">            a = a + 1;</w:t>
+      </w:r>
+      <w:r>
+        <w:br/>
+        <w:t xml:space="preserve">        elseif ~p2 &amp;&amp; ~p3</w:t>
+      </w:r>
+      <w:r>
+        <w:br/>
+        <w:t xml:space="preserve">            % They are in different sets in both clusterings</w:t>
+      </w:r>
+      <w:r>
+        <w:br/>
+        <w:t xml:space="preserve">            b = b + 1;</w:t>
+      </w:r>
+      <w:r>
+        <w:br/>
+        <w:t xml:space="preserve">        elseif p2 &amp;&amp; ~p3</w:t>
+      </w:r>
+      <w:r>
+        <w:br/>
+        <w:t xml:space="preserve">            % They are in the same set clustering2, diff sets clustering3</w:t>
+      </w:r>
+      <w:r>
+        <w:br/>
+        <w:t xml:space="preserve">            c = c + 1;</w:t>
+      </w:r>
+      <w:r>
+        <w:br/>
+        <w:t xml:space="preserve">        else</w:t>
+      </w:r>
+      <w:r>
+        <w:br/>
+        <w:t xml:space="preserve">            % They are in diff set clustering2, same sets clustering3</w:t>
+      </w:r>
+      <w:r>
+        <w:br/>
+        <w:t xml:space="preserve">            d = d + 1;</w:t>
+      </w:r>
+      <w:r>
+        <w:br/>
+        <w:t xml:space="preserve">        end</w:t>
+      </w:r>
+      <w:r>
+        <w:br/>
+        <w:t xml:space="preserve">    end</w:t>
+      </w:r>
+      <w:r>
+        <w:br/>
+        <w:t>end</w:t>
+      </w:r>
+      <w:r>
+        <w:br/>
+        <w:t>randIndex = (a + b)/(a + b + c + d);</w:t>
+      </w:r>
+      <w:r>
+        <w:br/>
+      </w:r>
+      <w:r>
+        <w:br/>
+        <w:t>fprintf('\n')</w:t>
+      </w:r>
+      <w:r>
+        <w:br/>
+        <w:t>fprintf('Comparing Clustering-2 to Clustering-3\n')</w:t>
+      </w:r>
+      <w:r>
+        <w:br/>
+        <w:t>fprintf('a = %i\n',a);</w:t>
+      </w:r>
+      <w:r>
+        <w:br/>
+        <w:t>fprintf('b = %i\n',b);</w:t>
+      </w:r>
+      <w:r>
+        <w:br/>
+      </w:r>
+      <w:r>
+        <w:lastRenderedPageBreak/>
+        <w:t>fprintf('c = %i\n',c);</w:t>
+      </w:r>
+      <w:r>
+        <w:br/>
+        <w:t>fprintf('d = %i\n',d);</w:t>
+      </w:r>
+      <w:r>
+        <w:br/>
+        <w:t>fprintf('Rand Index: %0.4f\n',randIndex);</w:t>
+      </w:r>
+      <w:r>
+        <w:br/>
+      </w:r>
+      <w:r>
+        <w:br/>
+        <w:t>save('Clustering-2', 'clustering2','clusters2','labels2','centroids2');</w:t>
+      </w:r>
+      <w:r>
+        <w:br/>
+        <w:t>save('Clustering-3', 'clustering3','clusters3','labels3','centroids3');</w:t>
+      </w:r>
+    </w:p>
+    <w:p/>
+    <w:p>
+      <w:pPr>
+        <w:pStyle w:val="Heading2"/>
+      </w:pPr>
+      <w:r>
+        <w:t>Part 3</w:t>
+      </w:r>
+    </w:p>
+    <w:p>
+      <w:pPr>
+        <w:pStyle w:val="MATLABCode"/>
+      </w:pPr>
+      <w:r>
+        <w:t>% Compare Clustering-1 and Clustering-2</w:t>
+      </w:r>
+      <w:r>
+        <w:br/>
+        <w:t>clear; clc;</w:t>
+      </w:r>
+      <w:r>
+        <w:br/>
+      </w:r>
+      <w:r>
+        <w:br/>
+        <w:t>load Clustering-1</w:t>
+      </w:r>
+      <w:r>
+        <w:br/>
+        <w:t>load Clustering-2</w:t>
+      </w:r>
+      <w:r>
+        <w:br/>
+      </w:r>
+      <w:r>
+        <w:br/>
+        <w:t>% Calculate rand index</w:t>
+      </w:r>
+      <w:r>
+        <w:br/>
+        <w:t>a = 0;</w:t>
+      </w:r>
+      <w:r>
+        <w:br/>
+        <w:t>b = 0;</w:t>
+      </w:r>
+      <w:r>
+        <w:br/>
+        <w:t>c = 0;</w:t>
+      </w:r>
+      <w:r>
+        <w:br/>
+        <w:t>d = 0;</w:t>
+      </w:r>
+      <w:r>
+        <w:br/>
+        <w:t>for i = 1:length(labels1)</w:t>
+      </w:r>
+      <w:r>
+        <w:br/>
+        <w:t xml:space="preserve">    for j = i+1:length(labels1)</w:t>
+      </w:r>
+      <w:r>
+        <w:br/>
+        <w:t xml:space="preserve">        % Are elements i,j in same set in clustering 1?</w:t>
+      </w:r>
+      <w:r>
+        <w:br/>
+        <w:t xml:space="preserve">        p1 = labels1(i) == labels1(j);</w:t>
+      </w:r>
+      <w:r>
+        <w:br/>
+      </w:r>
+      <w:r>
+        <w:br/>
+        <w:t xml:space="preserve">        % What set is pair i,j in clustering3?</w:t>
+      </w:r>
+      <w:r>
+        <w:br/>
+        <w:t xml:space="preserve">        p2 = labels2(i) == labels2(j);</w:t>
+      </w:r>
+      <w:r>
+        <w:br/>
+      </w:r>
+      <w:r>
+        <w:br/>
+        <w:t xml:space="preserve">        if p1 &amp;&amp; p2</w:t>
+      </w:r>
+      <w:r>
+        <w:br/>
+        <w:t xml:space="preserve">            % They in the same set in both clusterings</w:t>
+      </w:r>
+      <w:r>
+        <w:br/>
+        <w:t xml:space="preserve">            a = a + 1;</w:t>
+      </w:r>
+      <w:r>
+        <w:br/>
+        <w:t xml:space="preserve">        elseif ~p1 &amp;&amp; ~p2</w:t>
+      </w:r>
+      <w:r>
+        <w:br/>
+        <w:t xml:space="preserve">            % They are in different sets in both clusterings</w:t>
+      </w:r>
+      <w:r>
+        <w:br/>
+        <w:t xml:space="preserve">            b = b + 1;</w:t>
+      </w:r>
+      <w:r>
+        <w:br/>
+        <w:t xml:space="preserve">        elseif p1 &amp;&amp; ~p2</w:t>
+      </w:r>
+      <w:r>
+        <w:br/>
+        <w:t xml:space="preserve">            % They are in the same set clustering2, diff sets clustering3</w:t>
+      </w:r>
+      <w:r>
+        <w:br/>
+        <w:t xml:space="preserve">            c = c + 1;</w:t>
+      </w:r>
+      <w:r>
+        <w:br/>
+        <w:t xml:space="preserve">        else</w:t>
+      </w:r>
+      <w:r>
+        <w:br/>
+        <w:t xml:space="preserve">            % They are in diff set clustering2, same sets clustering3</w:t>
+      </w:r>
+      <w:r>
+        <w:br/>
+        <w:t xml:space="preserve">            d = d + 1;</w:t>
+      </w:r>
+      <w:r>
+        <w:br/>
+        <w:t xml:space="preserve">        end</w:t>
+      </w:r>
+      <w:r>
+        <w:br/>
+        <w:t xml:space="preserve">    end</w:t>
+      </w:r>
+      <w:r>
+        <w:br/>
+        <w:t>end</w:t>
+      </w:r>
+      <w:r>
+        <w:br/>
+        <w:t>randIndex = (a + b)/(a + b + c + d);</w:t>
+      </w:r>
+      <w:r>
+        <w:br/>
+      </w:r>
+      <w:r>
+        <w:br/>
+        <w:t>fprintf('\n')</w:t>
+      </w:r>
+      <w:r>
+        <w:br/>
+        <w:t>fprintf('Comparing Clustering-1 to Clustering-2\n')</w:t>
+      </w:r>
+      <w:r>
+        <w:br/>
+        <w:t>fprintf('a = %i\n',a);</w:t>
+      </w:r>
+      <w:r>
+        <w:br/>
+        <w:t>fprintf('b = %i\n',b);</w:t>
+      </w:r>
+      <w:r>
+        <w:br/>
+        <w:t>fprintf('c = %i\n',c);</w:t>
+      </w:r>
+      <w:r>
+        <w:br/>
+      </w:r>
+      <w:r>
+        <w:lastRenderedPageBreak/>
+        <w:t>fprintf('d = %i\n',d);</w:t>
+      </w:r>
+      <w:r>
+        <w:br/>
+        <w:t>fprintf('Rand Index: %0.4f\n',randIndex);</w:t>
+      </w:r>
+    </w:p>
+    <w:p/>
     <w:sectPr>
       <w:pgSz w:w="12240" w:h="15840"/>
       <w:pgMar w:top="1440" w:right="1440" w:bottom="1440" w:left="1440" w:header="720" w:footer="720" w:gutter="0"/>

</xml_diff>